<commit_message>
Documentación y lanzamiento de proyecto
</commit_message>
<xml_diff>
--- a/Documentación/IS-Formato-Documento_de_Lanzamiento_V23-1.docx
+++ b/Documentación/IS-Formato-Documento_de_Lanzamiento_V23-1.docx
@@ -19,7 +19,7 @@
           <w:sz w:val="32"/>
           <w:szCs w:val="32"/>
         </w:rPr>
-        <w:t>Proyecto XXXX</w:t>
+        <w:t>Hospitalización SI</w:t>
       </w:r>
     </w:p>
     <w:p>
@@ -571,39 +571,11 @@
     </w:p>
     <w:p>
       <w:pPr>
-        <w:pStyle w:val="Heading1"/>
+        <w:pStyle w:val="Ttulo1"/>
         <w:pBdr>
           <w:bottom w:val="single" w:sz="4" w:space="1" w:color="000000"/>
         </w:pBdr>
         <w:rPr>
-          <w:rFonts w:ascii="Century Gothic" w:eastAsia="Century Gothic" w:hAnsi="Century Gothic" w:cs="Century Gothic"/>
-          <w:b w:val="0"/>
-        </w:rPr>
-      </w:pPr>
-      <w:r>
-        <w:rPr>
-          <w:b w:val="0"/>
-          <w:i/>
-          <w:color w:val="F79646"/>
-        </w:rPr>
-        <w:t>Los textos en naranja</w:t>
-      </w:r>
-      <w:r>
-        <w:rPr>
-          <w:b w:val="0"/>
-          <w:i/>
-          <w:color w:val="F79646"/>
-        </w:rPr>
-        <w:t xml:space="preserve"> son de guía, deben ser eliminados en la entrega del documento.</w:t>
-      </w:r>
-    </w:p>
-    <w:p>
-      <w:pPr>
-        <w:pStyle w:val="Heading1"/>
-        <w:pBdr>
-          <w:bottom w:val="single" w:sz="4" w:space="1" w:color="000000"/>
-        </w:pBdr>
-        <w:rPr>
           <w:b w:val="0"/>
         </w:rPr>
       </w:pPr>
@@ -616,10 +588,21 @@
       <w:r>
         <w:rPr>
           <w:b w:val="0"/>
-          <w:i/>
-          <w:color w:val="F79646"/>
-        </w:rPr>
-        <w:t>Nombre del Proyecto</w:t>
+        </w:rPr>
+        <w:tab/>
+      </w:r>
+      <w:r>
+        <w:rPr>
+          <w:b w:val="0"/>
+        </w:rPr>
+        <w:tab/>
+      </w:r>
+      <w:r>
+        <w:rPr>
+          <w:bCs w:val="0"/>
+          <w:iCs/>
+        </w:rPr>
+        <w:t>Hospitalización - SI2</w:t>
       </w:r>
     </w:p>
     <w:p>
@@ -627,21 +610,39 @@
         <w:jc w:val="both"/>
         <w:rPr>
           <w:rFonts w:ascii="Century Gothic" w:eastAsia="Century Gothic" w:hAnsi="Century Gothic" w:cs="Century Gothic"/>
-          <w:i/>
-          <w:color w:val="F79646"/>
+          <w:iCs/>
           <w:sz w:val="18"/>
           <w:szCs w:val="18"/>
         </w:rPr>
       </w:pPr>
-      <w:r>
+    </w:p>
+    <w:p>
+      <w:pPr>
+        <w:jc w:val="both"/>
         <w:rPr>
           <w:rFonts w:ascii="Century Gothic" w:eastAsia="Century Gothic" w:hAnsi="Century Gothic" w:cs="Century Gothic"/>
-          <w:i/>
-          <w:color w:val="F79646"/>
+          <w:iCs/>
           <w:sz w:val="18"/>
           <w:szCs w:val="18"/>
         </w:rPr>
-        <w:t>Describir de manera general lo que el lector va a encontrar</w:t>
+      </w:pPr>
+      <w:r>
+        <w:rPr>
+          <w:rFonts w:ascii="Century Gothic" w:eastAsia="Century Gothic" w:hAnsi="Century Gothic" w:cs="Century Gothic"/>
+          <w:iCs/>
+          <w:sz w:val="18"/>
+          <w:szCs w:val="18"/>
+        </w:rPr>
+        <w:t>En este documento encontrará</w:t>
+      </w:r>
+      <w:r>
+        <w:rPr>
+          <w:rFonts w:ascii="Century Gothic" w:eastAsia="Century Gothic" w:hAnsi="Century Gothic" w:cs="Century Gothic"/>
+          <w:iCs/>
+          <w:sz w:val="18"/>
+          <w:szCs w:val="18"/>
+        </w:rPr>
+        <w:t xml:space="preserve"> toda la información útil para entender el planteamiento inicial del proyecto, tanto la definición de roles, como la definición de problemas a resolver, objetivos principales, generales y finales, funcionalidades primordiales, casos de uso y demás posibles funciones.</w:t>
       </w:r>
     </w:p>
     <w:p>
@@ -649,7 +650,7 @@
         <w:jc w:val="both"/>
         <w:rPr>
           <w:rFonts w:ascii="Century Gothic" w:eastAsia="Century Gothic" w:hAnsi="Century Gothic" w:cs="Century Gothic"/>
-          <w:color w:val="548DD4"/>
+          <w:iCs/>
           <w:sz w:val="18"/>
           <w:szCs w:val="18"/>
         </w:rPr>
@@ -657,96 +658,22 @@
     </w:p>
     <w:p>
       <w:pPr>
-        <w:pBdr>
-          <w:top w:val="single" w:sz="4" w:space="10" w:color="4F81BD"/>
-          <w:left w:val="nil"/>
-          <w:bottom w:val="single" w:sz="4" w:space="10" w:color="4F81BD"/>
-          <w:right w:val="nil"/>
-          <w:between w:val="nil"/>
-        </w:pBdr>
-        <w:spacing w:before="360" w:after="360"/>
-        <w:ind w:left="864" w:right="864"/>
-        <w:jc w:val="center"/>
+        <w:jc w:val="both"/>
         <w:rPr>
           <w:rFonts w:ascii="Century Gothic" w:eastAsia="Century Gothic" w:hAnsi="Century Gothic" w:cs="Century Gothic"/>
-          <w:i/>
-          <w:color w:val="4F81BD"/>
-          <w:szCs w:val="22"/>
+          <w:iCs/>
+          <w:sz w:val="18"/>
+          <w:szCs w:val="18"/>
         </w:rPr>
       </w:pPr>
       <w:r>
         <w:rPr>
           <w:rFonts w:ascii="Century Gothic" w:eastAsia="Century Gothic" w:hAnsi="Century Gothic" w:cs="Century Gothic"/>
-          <w:i/>
-          <w:color w:val="4F81BD"/>
-          <w:szCs w:val="22"/>
-        </w:rPr>
-        <w:t>Identificación del Problema</w:t>
-      </w:r>
-    </w:p>
-    <w:p>
-      <w:pPr>
-        <w:jc w:val="both"/>
-        <w:rPr>
-          <w:rFonts w:ascii="Century Gothic" w:eastAsia="Century Gothic" w:hAnsi="Century Gothic" w:cs="Century Gothic"/>
-          <w:i/>
-          <w:color w:val="F79646"/>
+          <w:iCs/>
           <w:sz w:val="18"/>
           <w:szCs w:val="18"/>
         </w:rPr>
-      </w:pPr>
-      <w:r>
-        <w:rPr>
-          <w:rFonts w:ascii="Century Gothic" w:eastAsia="Century Gothic" w:hAnsi="Century Gothic" w:cs="Century Gothic"/>
-          <w:i/>
-          <w:color w:val="F79646"/>
-          <w:sz w:val="18"/>
-          <w:szCs w:val="18"/>
-        </w:rPr>
-        <w:t xml:space="preserve">En un párrafo general se describe el problema/oportunidad que se desea solucionar/aprovechar con el desarrollo de este proyecto.  </w:t>
-      </w:r>
-    </w:p>
-    <w:p>
-      <w:pPr>
-        <w:jc w:val="both"/>
-        <w:rPr>
-          <w:rFonts w:ascii="Century Gothic" w:eastAsia="Century Gothic" w:hAnsi="Century Gothic" w:cs="Century Gothic"/>
-          <w:i/>
-          <w:color w:val="F79646"/>
-          <w:sz w:val="18"/>
-          <w:szCs w:val="18"/>
-        </w:rPr>
-      </w:pPr>
-    </w:p>
-    <w:p>
-      <w:pPr>
-        <w:rPr>
-          <w:rFonts w:ascii="Century Gothic" w:eastAsia="Century Gothic" w:hAnsi="Century Gothic" w:cs="Century Gothic"/>
-          <w:i/>
-          <w:color w:val="F79646"/>
-          <w:sz w:val="18"/>
-          <w:szCs w:val="18"/>
-        </w:rPr>
-      </w:pPr>
-      <w:r>
-        <w:rPr>
-          <w:rFonts w:ascii="Century Gothic" w:eastAsia="Century Gothic" w:hAnsi="Century Gothic" w:cs="Century Gothic"/>
-          <w:i/>
-          <w:color w:val="F79646"/>
-          <w:sz w:val="18"/>
-          <w:szCs w:val="18"/>
-        </w:rPr>
-        <w:t>En los sistemas logísticos de distribución de “carga” se presenta una gran informalidad en la definición de procesos y en lo</w:t>
-      </w:r>
-      <w:r>
-        <w:rPr>
-          <w:rFonts w:ascii="Century Gothic" w:eastAsia="Century Gothic" w:hAnsi="Century Gothic" w:cs="Century Gothic"/>
-          <w:i/>
-          <w:color w:val="F79646"/>
-          <w:sz w:val="18"/>
-          <w:szCs w:val="18"/>
-        </w:rPr>
-        <w:t xml:space="preserve">s estándares para el manejo de información; esta informalidad dificulta la visibilidad y la trazabilidad de los envíos lo que a su vez genera: 1) sobrecostos, 2) retrasos en los pagos, 3) inconsistencias en la información, entre otros. </w:t>
+        <w:t>Este documento servirá para documentar y dar razón de todas las decisiones tomadas en el proyecto y será base fundamental que se tomará para realizar cambios o avances en el desarrollo.</w:t>
       </w:r>
     </w:p>
     <w:p>
@@ -775,43 +702,12 @@
           <w:color w:val="4F81BD"/>
           <w:szCs w:val="22"/>
         </w:rPr>
-        <w:t>Definición del eq</w:t>
-      </w:r>
-      <w:r>
-        <w:rPr>
-          <w:rFonts w:ascii="Century Gothic" w:eastAsia="Century Gothic" w:hAnsi="Century Gothic" w:cs="Century Gothic"/>
-          <w:i/>
-          <w:color w:val="4F81BD"/>
-          <w:szCs w:val="22"/>
-        </w:rPr>
-        <w:t>uipo de trabajo</w:t>
+        <w:t>Identificación del Problema</w:t>
       </w:r>
     </w:p>
     <w:p>
       <w:pPr>
-        <w:rPr>
-          <w:rFonts w:ascii="Century Gothic" w:eastAsia="Century Gothic" w:hAnsi="Century Gothic" w:cs="Century Gothic"/>
-          <w:smallCaps/>
-          <w:color w:val="5A5A5A"/>
-          <w:sz w:val="18"/>
-          <w:szCs w:val="18"/>
-        </w:rPr>
-      </w:pPr>
-      <w:bookmarkStart w:id="0" w:name="_heading=h.gjdgxs" w:colFirst="0" w:colLast="0"/>
-      <w:bookmarkEnd w:id="0"/>
-      <w:r>
-        <w:rPr>
-          <w:rFonts w:ascii="Century Gothic" w:eastAsia="Century Gothic" w:hAnsi="Century Gothic" w:cs="Century Gothic"/>
-          <w:smallCaps/>
-          <w:color w:val="5A5A5A"/>
-          <w:sz w:val="18"/>
-          <w:szCs w:val="18"/>
-        </w:rPr>
-        <w:t>Desarrolladores</w:t>
-      </w:r>
-    </w:p>
-    <w:p>
-      <w:pPr>
+        <w:jc w:val="both"/>
         <w:rPr>
           <w:rFonts w:ascii="Century Gothic" w:eastAsia="Century Gothic" w:hAnsi="Century Gothic" w:cs="Century Gothic"/>
           <w:i/>
@@ -828,7 +724,96 @@
           <w:sz w:val="18"/>
           <w:szCs w:val="18"/>
         </w:rPr>
-        <w:t>Se registran los datos del equipo de desarrolladores del proyecto</w:t>
+        <w:t xml:space="preserve">En un párrafo general se describe el problema/oportunidad que se desea solucionar/aprovechar con el desarrollo de este proyecto.  </w:t>
+      </w:r>
+    </w:p>
+    <w:p>
+      <w:pPr>
+        <w:jc w:val="both"/>
+        <w:rPr>
+          <w:rFonts w:ascii="Century Gothic" w:eastAsia="Century Gothic" w:hAnsi="Century Gothic" w:cs="Century Gothic"/>
+          <w:i/>
+          <w:color w:val="F79646"/>
+          <w:sz w:val="18"/>
+          <w:szCs w:val="18"/>
+        </w:rPr>
+      </w:pPr>
+    </w:p>
+    <w:p>
+      <w:pPr>
+        <w:rPr>
+          <w:rFonts w:ascii="Century Gothic" w:eastAsia="Century Gothic" w:hAnsi="Century Gothic" w:cs="Century Gothic"/>
+          <w:i/>
+          <w:color w:val="F79646"/>
+          <w:sz w:val="18"/>
+          <w:szCs w:val="18"/>
+        </w:rPr>
+      </w:pPr>
+      <w:r>
+        <w:rPr>
+          <w:rFonts w:ascii="Century Gothic" w:eastAsia="Century Gothic" w:hAnsi="Century Gothic" w:cs="Century Gothic"/>
+          <w:i/>
+          <w:color w:val="F79646"/>
+          <w:sz w:val="18"/>
+          <w:szCs w:val="18"/>
+        </w:rPr>
+        <w:t xml:space="preserve">En los sistemas logísticos de distribución de “carga” se presenta una gran informalidad en la definición de procesos y en los estándares para el manejo de información; esta informalidad dificulta la visibilidad y la trazabilidad de los envíos lo que a su vez genera: 1) sobrecostos, 2) retrasos en los pagos, 3) inconsistencias en la información, entre otros. </w:t>
+      </w:r>
+    </w:p>
+    <w:p>
+      <w:pPr>
+        <w:pBdr>
+          <w:top w:val="single" w:sz="4" w:space="10" w:color="4F81BD"/>
+          <w:left w:val="nil"/>
+          <w:bottom w:val="single" w:sz="4" w:space="10" w:color="4F81BD"/>
+          <w:right w:val="nil"/>
+          <w:between w:val="nil"/>
+        </w:pBdr>
+        <w:spacing w:before="360" w:after="360"/>
+        <w:ind w:left="864" w:right="864"/>
+        <w:jc w:val="center"/>
+        <w:rPr>
+          <w:rFonts w:ascii="Century Gothic" w:eastAsia="Century Gothic" w:hAnsi="Century Gothic" w:cs="Century Gothic"/>
+          <w:i/>
+          <w:color w:val="4F81BD"/>
+          <w:szCs w:val="22"/>
+        </w:rPr>
+      </w:pPr>
+      <w:r>
+        <w:rPr>
+          <w:rFonts w:ascii="Century Gothic" w:eastAsia="Century Gothic" w:hAnsi="Century Gothic" w:cs="Century Gothic"/>
+          <w:i/>
+          <w:color w:val="4F81BD"/>
+          <w:szCs w:val="22"/>
+        </w:rPr>
+        <w:t>Definición del equipo de trabajo</w:t>
+      </w:r>
+    </w:p>
+    <w:p>
+      <w:pPr>
+        <w:rPr>
+          <w:rFonts w:ascii="Century Gothic" w:eastAsia="Century Gothic" w:hAnsi="Century Gothic" w:cs="Century Gothic"/>
+          <w:b/>
+          <w:bCs/>
+          <w:smallCaps/>
+          <w:color w:val="5A5A5A"/>
+          <w:sz w:val="18"/>
+          <w:szCs w:val="18"/>
+        </w:rPr>
+      </w:pPr>
+      <w:bookmarkStart w:id="0" w:name="_heading=h.gjdgxs" w:colFirst="0" w:colLast="0"/>
+      <w:bookmarkEnd w:id="0"/>
+      <w:r>
+        <w:rPr>
+          <w:rFonts w:ascii="Century Gothic" w:eastAsia="Century Gothic" w:hAnsi="Century Gothic" w:cs="Century Gothic"/>
+          <w:b/>
+          <w:bCs/>
+          <w:smallCaps/>
+          <w:color w:val="5A5A5A"/>
+          <w:sz w:val="18"/>
+          <w:szCs w:val="18"/>
+        </w:rPr>
+        <w:t>Desarrolladores</w:t>
       </w:r>
     </w:p>
     <w:p/>
@@ -1004,12 +989,25 @@
           <w:p>
             <w:pPr>
               <w:spacing w:after="60"/>
-              <w:rPr>
-                <w:rFonts w:ascii="Century Gothic" w:eastAsia="Century Gothic" w:hAnsi="Century Gothic" w:cs="Century Gothic"/>
-                <w:sz w:val="18"/>
-                <w:szCs w:val="18"/>
-              </w:rPr>
-            </w:pPr>
+              <w:jc w:val="center"/>
+              <w:rPr>
+                <w:rFonts w:ascii="Century Gothic" w:eastAsia="Century Gothic" w:hAnsi="Century Gothic" w:cs="Century Gothic"/>
+                <w:b/>
+                <w:bCs/>
+                <w:sz w:val="18"/>
+                <w:szCs w:val="18"/>
+              </w:rPr>
+            </w:pPr>
+            <w:r>
+              <w:rPr>
+                <w:rFonts w:ascii="Century Gothic" w:eastAsia="Century Gothic" w:hAnsi="Century Gothic" w:cs="Century Gothic"/>
+                <w:b/>
+                <w:bCs/>
+                <w:sz w:val="18"/>
+                <w:szCs w:val="18"/>
+              </w:rPr>
+              <w:t>Líder</w:t>
+            </w:r>
           </w:p>
         </w:tc>
         <w:tc>
@@ -1032,6 +1030,14 @@
                 <w:szCs w:val="20"/>
               </w:rPr>
             </w:pPr>
+            <w:r>
+              <w:rPr>
+                <w:rFonts w:ascii="Century Gothic" w:eastAsia="Century Gothic" w:hAnsi="Century Gothic" w:cs="Century Gothic"/>
+                <w:sz w:val="20"/>
+                <w:szCs w:val="20"/>
+              </w:rPr>
+              <w:t>Alejandro González Flórez</w:t>
+            </w:r>
           </w:p>
         </w:tc>
         <w:tc>
@@ -1049,11 +1055,30 @@
               <w:spacing w:after="60"/>
               <w:jc w:val="center"/>
               <w:rPr>
+                <w:rStyle w:val="Hipervnculo"/>
                 <w:rFonts w:ascii="Century Gothic" w:eastAsia="Century Gothic" w:hAnsi="Century Gothic" w:cs="Century Gothic"/>
                 <w:sz w:val="20"/>
                 <w:szCs w:val="20"/>
               </w:rPr>
             </w:pPr>
+            <w:r>
+              <w:rPr>
+                <w:rStyle w:val="Hipervnculo"/>
+                <w:rFonts w:ascii="Century Gothic" w:eastAsia="Century Gothic" w:hAnsi="Century Gothic" w:cs="Century Gothic"/>
+                <w:sz w:val="20"/>
+                <w:szCs w:val="20"/>
+              </w:rPr>
+              <w:t>Alejandro</w:t>
+            </w:r>
+            <w:r>
+              <w:rPr>
+                <w:rStyle w:val="Hipervnculo"/>
+                <w:rFonts w:ascii="Century Gothic" w:eastAsia="Century Gothic" w:hAnsi="Century Gothic" w:cs="Century Gothic"/>
+                <w:sz w:val="20"/>
+                <w:szCs w:val="20"/>
+              </w:rPr>
+              <w:t>.1701913677@ucaldas.edu.co</w:t>
+            </w:r>
           </w:p>
         </w:tc>
         <w:tc>
@@ -1074,6 +1099,12 @@
                 <w:rFonts w:ascii="Century Gothic" w:eastAsia="Century Gothic" w:hAnsi="Century Gothic" w:cs="Century Gothic"/>
               </w:rPr>
             </w:pPr>
+            <w:r>
+              <w:rPr>
+                <w:rFonts w:ascii="Century Gothic" w:eastAsia="Century Gothic" w:hAnsi="Century Gothic" w:cs="Century Gothic"/>
+              </w:rPr>
+              <w:t>3215328170</w:t>
+            </w:r>
           </w:p>
         </w:tc>
       </w:tr>
@@ -1094,12 +1125,45 @@
           <w:p>
             <w:pPr>
               <w:spacing w:after="60"/>
-              <w:rPr>
-                <w:rFonts w:ascii="Century Gothic" w:eastAsia="Century Gothic" w:hAnsi="Century Gothic" w:cs="Century Gothic"/>
-                <w:sz w:val="18"/>
-                <w:szCs w:val="18"/>
-              </w:rPr>
-            </w:pPr>
+              <w:jc w:val="center"/>
+              <w:rPr>
+                <w:rFonts w:ascii="Century Gothic" w:eastAsia="Century Gothic" w:hAnsi="Century Gothic" w:cs="Century Gothic"/>
+                <w:b/>
+                <w:bCs/>
+                <w:sz w:val="18"/>
+                <w:szCs w:val="18"/>
+              </w:rPr>
+            </w:pPr>
+            <w:r>
+              <w:rPr>
+                <w:rFonts w:ascii="Century Gothic" w:eastAsia="Century Gothic" w:hAnsi="Century Gothic" w:cs="Century Gothic"/>
+                <w:b/>
+                <w:bCs/>
+                <w:sz w:val="18"/>
+                <w:szCs w:val="18"/>
+              </w:rPr>
+              <w:t>Desarrollo</w:t>
+            </w:r>
+            <w:r>
+              <w:rPr>
+                <w:rFonts w:ascii="Century Gothic" w:eastAsia="Century Gothic" w:hAnsi="Century Gothic" w:cs="Century Gothic"/>
+                <w:b/>
+                <w:bCs/>
+                <w:sz w:val="18"/>
+                <w:szCs w:val="18"/>
+              </w:rPr>
+              <w:t xml:space="preserve"> - </w:t>
+            </w:r>
+            <w:r>
+              <w:rPr>
+                <w:rFonts w:ascii="Century Gothic" w:eastAsia="Century Gothic" w:hAnsi="Century Gothic" w:cs="Century Gothic"/>
+                <w:b/>
+                <w:bCs/>
+                <w:sz w:val="18"/>
+                <w:szCs w:val="18"/>
+              </w:rPr>
+              <w:t>Soporte</w:t>
+            </w:r>
           </w:p>
         </w:tc>
         <w:tc>
@@ -1122,6 +1186,22 @@
                 <w:szCs w:val="20"/>
               </w:rPr>
             </w:pPr>
+            <w:r>
+              <w:rPr>
+                <w:rFonts w:ascii="Century Gothic" w:eastAsia="Century Gothic" w:hAnsi="Century Gothic" w:cs="Century Gothic"/>
+                <w:sz w:val="20"/>
+                <w:szCs w:val="20"/>
+              </w:rPr>
+              <w:t>Jerónimo</w:t>
+            </w:r>
+            <w:r>
+              <w:rPr>
+                <w:rFonts w:ascii="Century Gothic" w:eastAsia="Century Gothic" w:hAnsi="Century Gothic" w:cs="Century Gothic"/>
+                <w:sz w:val="20"/>
+                <w:szCs w:val="20"/>
+              </w:rPr>
+              <w:t xml:space="preserve"> Toro Calvo</w:t>
+            </w:r>
           </w:p>
         </w:tc>
         <w:tc>
@@ -1139,11 +1219,20 @@
               <w:spacing w:after="60"/>
               <w:jc w:val="center"/>
               <w:rPr>
-                <w:rFonts w:ascii="Century Gothic" w:eastAsia="Century Gothic" w:hAnsi="Century Gothic" w:cs="Century Gothic"/>
-                <w:sz w:val="20"/>
-                <w:szCs w:val="20"/>
-              </w:rPr>
-            </w:pPr>
+                <w:rStyle w:val="Hipervnculo"/>
+              </w:rPr>
+            </w:pPr>
+            <w:hyperlink r:id="rId8" w:history="1">
+              <w:r>
+                <w:rPr>
+                  <w:rStyle w:val="Hipervnculo"/>
+                  <w:rFonts w:ascii="Century Gothic" w:eastAsia="Century Gothic" w:hAnsi="Century Gothic" w:cs="Century Gothic"/>
+                  <w:sz w:val="20"/>
+                  <w:szCs w:val="20"/>
+                </w:rPr>
+                <w:t>Jeronimo.1701921567@ucaldas.edu.co</w:t>
+              </w:r>
+            </w:hyperlink>
           </w:p>
         </w:tc>
         <w:tc>
@@ -1166,6 +1255,14 @@
                 <w:szCs w:val="20"/>
               </w:rPr>
             </w:pPr>
+            <w:r>
+              <w:rPr>
+                <w:rFonts w:ascii="Century Gothic" w:eastAsia="Century Gothic" w:hAnsi="Century Gothic" w:cs="Century Gothic"/>
+                <w:sz w:val="20"/>
+                <w:szCs w:val="20"/>
+              </w:rPr>
+              <w:t>3195635145</w:t>
+            </w:r>
           </w:p>
         </w:tc>
       </w:tr>
@@ -1186,12 +1283,46 @@
           <w:p>
             <w:pPr>
               <w:spacing w:after="60"/>
-              <w:rPr>
-                <w:rFonts w:ascii="Century Gothic" w:eastAsia="Century Gothic" w:hAnsi="Century Gothic" w:cs="Century Gothic"/>
-                <w:sz w:val="18"/>
-                <w:szCs w:val="18"/>
-              </w:rPr>
-            </w:pPr>
+              <w:jc w:val="center"/>
+              <w:rPr>
+                <w:rFonts w:ascii="Century Gothic" w:eastAsia="Century Gothic" w:hAnsi="Century Gothic" w:cs="Century Gothic"/>
+                <w:b/>
+                <w:bCs/>
+                <w:sz w:val="18"/>
+                <w:szCs w:val="18"/>
+              </w:rPr>
+            </w:pPr>
+            <w:r>
+              <w:rPr>
+                <w:rFonts w:ascii="Century Gothic" w:eastAsia="Century Gothic" w:hAnsi="Century Gothic" w:cs="Century Gothic"/>
+                <w:b/>
+                <w:bCs/>
+                <w:sz w:val="18"/>
+                <w:szCs w:val="18"/>
+              </w:rPr>
+              <w:lastRenderedPageBreak/>
+              <w:t>Planeación</w:t>
+            </w:r>
+            <w:r>
+              <w:rPr>
+                <w:rFonts w:ascii="Century Gothic" w:eastAsia="Century Gothic" w:hAnsi="Century Gothic" w:cs="Century Gothic"/>
+                <w:b/>
+                <w:bCs/>
+                <w:sz w:val="18"/>
+                <w:szCs w:val="18"/>
+              </w:rPr>
+              <w:t xml:space="preserve"> – </w:t>
+            </w:r>
+            <w:r>
+              <w:rPr>
+                <w:rFonts w:ascii="Century Gothic" w:eastAsia="Century Gothic" w:hAnsi="Century Gothic" w:cs="Century Gothic"/>
+                <w:b/>
+                <w:bCs/>
+                <w:sz w:val="18"/>
+                <w:szCs w:val="18"/>
+              </w:rPr>
+              <w:t>Calidad</w:t>
+            </w:r>
           </w:p>
         </w:tc>
         <w:tc>
@@ -1214,6 +1345,14 @@
                 <w:szCs w:val="20"/>
               </w:rPr>
             </w:pPr>
+            <w:r>
+              <w:rPr>
+                <w:rFonts w:ascii="Century Gothic" w:eastAsia="Century Gothic" w:hAnsi="Century Gothic" w:cs="Century Gothic"/>
+                <w:sz w:val="20"/>
+                <w:szCs w:val="20"/>
+              </w:rPr>
+              <w:t>Marlon Steven Aristizábal Herrera</w:t>
+            </w:r>
           </w:p>
         </w:tc>
         <w:tc>
@@ -1231,11 +1370,21 @@
               <w:spacing w:after="60"/>
               <w:jc w:val="center"/>
               <w:rPr>
+                <w:rStyle w:val="Hipervnculo"/>
                 <w:rFonts w:ascii="Century Gothic" w:eastAsia="Century Gothic" w:hAnsi="Century Gothic" w:cs="Century Gothic"/>
                 <w:sz w:val="20"/>
                 <w:szCs w:val="20"/>
               </w:rPr>
             </w:pPr>
+            <w:r>
+              <w:rPr>
+                <w:rStyle w:val="Hipervnculo"/>
+                <w:rFonts w:ascii="Century Gothic" w:eastAsia="Century Gothic" w:hAnsi="Century Gothic" w:cs="Century Gothic"/>
+                <w:sz w:val="20"/>
+                <w:szCs w:val="20"/>
+              </w:rPr>
+              <w:t>Marlon.1701914781@ucaldas.edu.co</w:t>
+            </w:r>
           </w:p>
         </w:tc>
         <w:tc>
@@ -1258,190 +1407,14 @@
                 <w:szCs w:val="20"/>
               </w:rPr>
             </w:pPr>
-          </w:p>
-        </w:tc>
-      </w:tr>
-      <w:tr>
-        <w:trPr>
-          <w:jc w:val="center"/>
-        </w:trPr>
-        <w:tc>
-          <w:tcPr>
-            <w:tcW w:w="1433" w:type="dxa"/>
-            <w:tcBorders>
-              <w:top w:val="single" w:sz="4" w:space="0" w:color="000000"/>
-              <w:left w:val="single" w:sz="4" w:space="0" w:color="000000"/>
-              <w:bottom w:val="single" w:sz="4" w:space="0" w:color="000000"/>
-              <w:right w:val="single" w:sz="4" w:space="0" w:color="000000"/>
-            </w:tcBorders>
-          </w:tcPr>
-          <w:p>
-            <w:pPr>
-              <w:spacing w:after="60"/>
-              <w:rPr>
-                <w:rFonts w:ascii="Century Gothic" w:eastAsia="Century Gothic" w:hAnsi="Century Gothic" w:cs="Century Gothic"/>
-                <w:sz w:val="18"/>
-                <w:szCs w:val="18"/>
-              </w:rPr>
-            </w:pPr>
-          </w:p>
-        </w:tc>
-        <w:tc>
-          <w:tcPr>
-            <w:tcW w:w="3402" w:type="dxa"/>
-            <w:tcBorders>
-              <w:top w:val="single" w:sz="4" w:space="0" w:color="000000"/>
-              <w:left w:val="single" w:sz="4" w:space="0" w:color="000000"/>
-              <w:bottom w:val="single" w:sz="4" w:space="0" w:color="000000"/>
-              <w:right w:val="single" w:sz="4" w:space="0" w:color="000000"/>
-            </w:tcBorders>
-          </w:tcPr>
-          <w:p>
-            <w:pPr>
-              <w:spacing w:after="60"/>
-              <w:jc w:val="center"/>
+            <w:r>
               <w:rPr>
                 <w:rFonts w:ascii="Century Gothic" w:eastAsia="Century Gothic" w:hAnsi="Century Gothic" w:cs="Century Gothic"/>
                 <w:sz w:val="20"/>
                 <w:szCs w:val="20"/>
               </w:rPr>
-            </w:pPr>
-          </w:p>
-        </w:tc>
-        <w:tc>
-          <w:tcPr>
-            <w:tcW w:w="2410" w:type="dxa"/>
-            <w:tcBorders>
-              <w:top w:val="single" w:sz="4" w:space="0" w:color="000000"/>
-              <w:left w:val="single" w:sz="4" w:space="0" w:color="000000"/>
-              <w:bottom w:val="single" w:sz="4" w:space="0" w:color="000000"/>
-              <w:right w:val="single" w:sz="4" w:space="0" w:color="000000"/>
-            </w:tcBorders>
-          </w:tcPr>
-          <w:p>
-            <w:pPr>
-              <w:spacing w:after="60"/>
-              <w:jc w:val="center"/>
-              <w:rPr>
-                <w:rFonts w:ascii="Century Gothic" w:eastAsia="Century Gothic" w:hAnsi="Century Gothic" w:cs="Century Gothic"/>
-                <w:sz w:val="20"/>
-                <w:szCs w:val="20"/>
-              </w:rPr>
-            </w:pPr>
-          </w:p>
-        </w:tc>
-        <w:tc>
-          <w:tcPr>
-            <w:tcW w:w="2075" w:type="dxa"/>
-            <w:tcBorders>
-              <w:top w:val="single" w:sz="4" w:space="0" w:color="000000"/>
-              <w:left w:val="single" w:sz="4" w:space="0" w:color="000000"/>
-              <w:bottom w:val="single" w:sz="4" w:space="0" w:color="000000"/>
-              <w:right w:val="single" w:sz="4" w:space="0" w:color="000000"/>
-            </w:tcBorders>
-          </w:tcPr>
-          <w:p>
-            <w:pPr>
-              <w:spacing w:after="60"/>
-              <w:jc w:val="center"/>
-              <w:rPr>
-                <w:rFonts w:ascii="Century Gothic" w:eastAsia="Century Gothic" w:hAnsi="Century Gothic" w:cs="Century Gothic"/>
-                <w:sz w:val="20"/>
-                <w:szCs w:val="20"/>
-              </w:rPr>
-            </w:pPr>
-          </w:p>
-        </w:tc>
-      </w:tr>
-      <w:tr>
-        <w:trPr>
-          <w:jc w:val="center"/>
-        </w:trPr>
-        <w:tc>
-          <w:tcPr>
-            <w:tcW w:w="1433" w:type="dxa"/>
-            <w:tcBorders>
-              <w:top w:val="single" w:sz="4" w:space="0" w:color="000000"/>
-              <w:left w:val="single" w:sz="4" w:space="0" w:color="000000"/>
-              <w:bottom w:val="single" w:sz="4" w:space="0" w:color="000000"/>
-              <w:right w:val="single" w:sz="4" w:space="0" w:color="000000"/>
-            </w:tcBorders>
-          </w:tcPr>
-          <w:p>
-            <w:pPr>
-              <w:spacing w:after="60"/>
-              <w:rPr>
-                <w:rFonts w:ascii="Century Gothic" w:eastAsia="Century Gothic" w:hAnsi="Century Gothic" w:cs="Century Gothic"/>
-                <w:sz w:val="18"/>
-                <w:szCs w:val="18"/>
-              </w:rPr>
-            </w:pPr>
-          </w:p>
-        </w:tc>
-        <w:tc>
-          <w:tcPr>
-            <w:tcW w:w="3402" w:type="dxa"/>
-            <w:tcBorders>
-              <w:top w:val="single" w:sz="4" w:space="0" w:color="000000"/>
-              <w:left w:val="single" w:sz="4" w:space="0" w:color="000000"/>
-              <w:bottom w:val="single" w:sz="4" w:space="0" w:color="000000"/>
-              <w:right w:val="single" w:sz="4" w:space="0" w:color="000000"/>
-            </w:tcBorders>
-          </w:tcPr>
-          <w:p>
-            <w:pPr>
-              <w:spacing w:after="60"/>
-              <w:jc w:val="center"/>
-              <w:rPr>
-                <w:rFonts w:ascii="Century Gothic" w:eastAsia="Century Gothic" w:hAnsi="Century Gothic" w:cs="Century Gothic"/>
-                <w:sz w:val="20"/>
-                <w:szCs w:val="20"/>
-              </w:rPr>
-            </w:pPr>
-          </w:p>
-        </w:tc>
-        <w:tc>
-          <w:tcPr>
-            <w:tcW w:w="2410" w:type="dxa"/>
-            <w:tcBorders>
-              <w:top w:val="single" w:sz="4" w:space="0" w:color="000000"/>
-              <w:left w:val="single" w:sz="4" w:space="0" w:color="000000"/>
-              <w:bottom w:val="single" w:sz="4" w:space="0" w:color="000000"/>
-              <w:right w:val="single" w:sz="4" w:space="0" w:color="000000"/>
-            </w:tcBorders>
-          </w:tcPr>
-          <w:p>
-            <w:pPr>
-              <w:spacing w:after="60"/>
-              <w:jc w:val="center"/>
-              <w:rPr>
-                <w:rFonts w:ascii="Century Gothic" w:eastAsia="Century Gothic" w:hAnsi="Century Gothic" w:cs="Century Gothic"/>
-                <w:sz w:val="20"/>
-                <w:szCs w:val="20"/>
-              </w:rPr>
-            </w:pPr>
-          </w:p>
-        </w:tc>
-        <w:tc>
-          <w:tcPr>
-            <w:tcW w:w="2075" w:type="dxa"/>
-            <w:tcBorders>
-              <w:top w:val="single" w:sz="4" w:space="0" w:color="000000"/>
-              <w:left w:val="single" w:sz="4" w:space="0" w:color="000000"/>
-              <w:bottom w:val="single" w:sz="4" w:space="0" w:color="000000"/>
-              <w:right w:val="single" w:sz="4" w:space="0" w:color="000000"/>
-            </w:tcBorders>
-          </w:tcPr>
-          <w:p>
-            <w:pPr>
-              <w:spacing w:after="60"/>
-              <w:jc w:val="center"/>
-              <w:rPr>
-                <w:rFonts w:ascii="Century Gothic" w:eastAsia="Century Gothic" w:hAnsi="Century Gothic" w:cs="Century Gothic"/>
-                <w:sz w:val="20"/>
-                <w:szCs w:val="20"/>
-              </w:rPr>
-            </w:pPr>
+              <w:t>3215741987</w:t>
+            </w:r>
           </w:p>
         </w:tc>
       </w:tr>
@@ -1455,6 +1428,7 @@
     </w:p>
     <w:p>
       <w:pPr>
+        <w:ind w:firstLine="720"/>
         <w:rPr>
           <w:rFonts w:ascii="Century Gothic" w:eastAsia="Century Gothic" w:hAnsi="Century Gothic" w:cs="Century Gothic"/>
           <w:smallCaps/>
@@ -1468,42 +1442,35 @@
       <w:pPr>
         <w:rPr>
           <w:rFonts w:ascii="Century Gothic" w:eastAsia="Century Gothic" w:hAnsi="Century Gothic" w:cs="Century Gothic"/>
+          <w:i/>
+          <w:color w:val="F79646"/>
+          <w:sz w:val="18"/>
+          <w:szCs w:val="18"/>
+        </w:rPr>
+      </w:pPr>
+      <w:r>
+        <w:rPr>
+          <w:rFonts w:ascii="Century Gothic" w:eastAsia="Century Gothic" w:hAnsi="Century Gothic" w:cs="Century Gothic"/>
+          <w:b/>
+          <w:bCs/>
           <w:smallCaps/>
           <w:color w:val="5A5A5A"/>
           <w:sz w:val="18"/>
           <w:szCs w:val="18"/>
         </w:rPr>
-      </w:pPr>
+        <w:t>Stakeholders</w:t>
+      </w:r>
       <w:r>
         <w:rPr>
           <w:rFonts w:ascii="Century Gothic" w:eastAsia="Century Gothic" w:hAnsi="Century Gothic" w:cs="Century Gothic"/>
+          <w:b/>
+          <w:bCs/>
           <w:smallCaps/>
           <w:color w:val="5A5A5A"/>
           <w:sz w:val="18"/>
           <w:szCs w:val="18"/>
         </w:rPr>
-        <w:t>Stakeholders</w:t>
-      </w:r>
-    </w:p>
-    <w:p>
-      <w:pPr>
-        <w:rPr>
-          <w:rFonts w:ascii="Century Gothic" w:eastAsia="Century Gothic" w:hAnsi="Century Gothic" w:cs="Century Gothic"/>
-          <w:i/>
-          <w:color w:val="F79646"/>
-          <w:sz w:val="18"/>
-          <w:szCs w:val="18"/>
-        </w:rPr>
-      </w:pPr>
-      <w:r>
-        <w:rPr>
-          <w:rFonts w:ascii="Century Gothic" w:eastAsia="Century Gothic" w:hAnsi="Century Gothic" w:cs="Century Gothic"/>
-          <w:i/>
-          <w:color w:val="F79646"/>
-          <w:sz w:val="18"/>
-          <w:szCs w:val="18"/>
-        </w:rPr>
-        <w:t>Se registran los datos de los clientes y usuarios del sistema a desarrollar</w:t>
+        <w:t>:</w:t>
       </w:r>
     </w:p>
     <w:p>
@@ -1614,13 +1581,25 @@
           <w:p>
             <w:pPr>
               <w:spacing w:after="60"/>
-              <w:rPr>
-                <w:rFonts w:ascii="Century Gothic" w:eastAsia="Century Gothic" w:hAnsi="Century Gothic" w:cs="Century Gothic"/>
-                <w:color w:val="548DD4"/>
-                <w:sz w:val="18"/>
-                <w:szCs w:val="18"/>
-              </w:rPr>
-            </w:pPr>
+              <w:jc w:val="center"/>
+              <w:rPr>
+                <w:rFonts w:ascii="Century Gothic" w:eastAsia="Century Gothic" w:hAnsi="Century Gothic" w:cs="Century Gothic"/>
+                <w:b/>
+                <w:bCs/>
+                <w:sz w:val="18"/>
+                <w:szCs w:val="18"/>
+              </w:rPr>
+            </w:pPr>
+            <w:r>
+              <w:rPr>
+                <w:rFonts w:ascii="Century Gothic" w:eastAsia="Century Gothic" w:hAnsi="Century Gothic" w:cs="Century Gothic"/>
+                <w:b/>
+                <w:bCs/>
+                <w:sz w:val="18"/>
+                <w:szCs w:val="18"/>
+              </w:rPr>
+              <w:t>ChatGPT</w:t>
+            </w:r>
           </w:p>
         </w:tc>
         <w:tc>
@@ -1630,13 +1609,21 @@
           <w:p>
             <w:pPr>
               <w:spacing w:after="60"/>
-              <w:rPr>
-                <w:rFonts w:ascii="Century Gothic" w:eastAsia="Century Gothic" w:hAnsi="Century Gothic" w:cs="Century Gothic"/>
-                <w:color w:val="548DD4"/>
-                <w:sz w:val="18"/>
-                <w:szCs w:val="18"/>
-              </w:rPr>
-            </w:pPr>
+              <w:jc w:val="center"/>
+              <w:rPr>
+                <w:rFonts w:ascii="Century Gothic" w:eastAsia="Century Gothic" w:hAnsi="Century Gothic" w:cs="Century Gothic"/>
+                <w:sz w:val="20"/>
+                <w:szCs w:val="20"/>
+              </w:rPr>
+            </w:pPr>
+            <w:r>
+              <w:rPr>
+                <w:rFonts w:ascii="Century Gothic" w:eastAsia="Century Gothic" w:hAnsi="Century Gothic" w:cs="Century Gothic"/>
+                <w:sz w:val="18"/>
+                <w:szCs w:val="18"/>
+              </w:rPr>
+              <w:t>Soporte a casos de Uso y Desarrollo</w:t>
+            </w:r>
           </w:p>
         </w:tc>
         <w:tc>
@@ -1648,9 +1635,8 @@
               <w:spacing w:after="60"/>
               <w:rPr>
                 <w:rFonts w:ascii="Century Gothic" w:eastAsia="Century Gothic" w:hAnsi="Century Gothic" w:cs="Century Gothic"/>
-                <w:color w:val="548DD4"/>
-                <w:sz w:val="18"/>
-                <w:szCs w:val="18"/>
+                <w:sz w:val="20"/>
+                <w:szCs w:val="20"/>
               </w:rPr>
             </w:pPr>
           </w:p>
@@ -1664,13 +1650,48 @@
           <w:p>
             <w:pPr>
               <w:spacing w:after="60"/>
-              <w:rPr>
-                <w:rFonts w:ascii="Century Gothic" w:eastAsia="Century Gothic" w:hAnsi="Century Gothic" w:cs="Century Gothic"/>
-                <w:color w:val="548DD4"/>
-                <w:sz w:val="18"/>
-                <w:szCs w:val="18"/>
-              </w:rPr>
-            </w:pPr>
+              <w:jc w:val="center"/>
+              <w:rPr>
+                <w:rFonts w:ascii="Century Gothic" w:eastAsia="Century Gothic" w:hAnsi="Century Gothic" w:cs="Century Gothic"/>
+                <w:b/>
+                <w:bCs/>
+                <w:sz w:val="18"/>
+                <w:szCs w:val="18"/>
+              </w:rPr>
+            </w:pPr>
+            <w:r>
+              <w:rPr>
+                <w:rFonts w:ascii="Century Gothic" w:eastAsia="Century Gothic" w:hAnsi="Century Gothic" w:cs="Century Gothic"/>
+                <w:b/>
+                <w:bCs/>
+                <w:sz w:val="18"/>
+                <w:szCs w:val="18"/>
+              </w:rPr>
+              <w:t xml:space="preserve">Profesor </w:t>
+            </w:r>
+          </w:p>
+          <w:p>
+            <w:pPr>
+              <w:spacing w:after="60"/>
+              <w:jc w:val="center"/>
+              <w:rPr>
+                <w:rFonts w:ascii="Century Gothic" w:eastAsia="Century Gothic" w:hAnsi="Century Gothic" w:cs="Century Gothic"/>
+                <w:b/>
+                <w:bCs/>
+                <w:sz w:val="18"/>
+                <w:szCs w:val="18"/>
+              </w:rPr>
+            </w:pPr>
+            <w:r>
+              <w:rPr>
+                <w:rFonts w:ascii="Century Gothic" w:eastAsia="Century Gothic" w:hAnsi="Century Gothic" w:cs="Century Gothic"/>
+                <w:b/>
+                <w:bCs/>
+                <w:sz w:val="18"/>
+                <w:szCs w:val="18"/>
+              </w:rPr>
+              <w:t>Oscar Franco Bedoya</w:t>
+            </w:r>
           </w:p>
         </w:tc>
         <w:tc>
@@ -1680,13 +1701,21 @@
           <w:p>
             <w:pPr>
               <w:spacing w:after="60"/>
-              <w:rPr>
-                <w:rFonts w:ascii="Century Gothic" w:eastAsia="Century Gothic" w:hAnsi="Century Gothic" w:cs="Century Gothic"/>
-                <w:color w:val="548DD4"/>
-                <w:sz w:val="18"/>
-                <w:szCs w:val="18"/>
-              </w:rPr>
-            </w:pPr>
+              <w:jc w:val="center"/>
+              <w:rPr>
+                <w:rFonts w:ascii="Century Gothic" w:eastAsia="Century Gothic" w:hAnsi="Century Gothic" w:cs="Century Gothic"/>
+                <w:sz w:val="20"/>
+                <w:szCs w:val="20"/>
+              </w:rPr>
+            </w:pPr>
+            <w:r>
+              <w:rPr>
+                <w:rFonts w:ascii="Century Gothic" w:eastAsia="Century Gothic" w:hAnsi="Century Gothic" w:cs="Century Gothic"/>
+                <w:sz w:val="18"/>
+                <w:szCs w:val="18"/>
+              </w:rPr>
+              <w:t>Coordinador General</w:t>
+            </w:r>
           </w:p>
         </w:tc>
         <w:tc>
@@ -1698,9 +1727,8 @@
               <w:spacing w:after="60"/>
               <w:rPr>
                 <w:rFonts w:ascii="Century Gothic" w:eastAsia="Century Gothic" w:hAnsi="Century Gothic" w:cs="Century Gothic"/>
-                <w:color w:val="548DD4"/>
-                <w:sz w:val="18"/>
-                <w:szCs w:val="18"/>
+                <w:sz w:val="20"/>
+                <w:szCs w:val="20"/>
               </w:rPr>
             </w:pPr>
           </w:p>
@@ -1714,6 +1742,35 @@
           <w:p>
             <w:pPr>
               <w:spacing w:after="60"/>
+              <w:jc w:val="center"/>
+              <w:rPr>
+                <w:rFonts w:ascii="Century Gothic" w:eastAsia="Century Gothic" w:hAnsi="Century Gothic" w:cs="Century Gothic"/>
+                <w:b/>
+                <w:bCs/>
+                <w:sz w:val="18"/>
+                <w:szCs w:val="18"/>
+              </w:rPr>
+            </w:pPr>
+            <w:r>
+              <w:rPr>
+                <w:rFonts w:ascii="Century Gothic" w:eastAsia="Century Gothic" w:hAnsi="Century Gothic" w:cs="Century Gothic"/>
+                <w:b/>
+                <w:bCs/>
+                <w:sz w:val="18"/>
+                <w:szCs w:val="18"/>
+              </w:rPr>
+              <w:t>Médicos - Doctores</w:t>
+            </w:r>
+          </w:p>
+        </w:tc>
+        <w:tc>
+          <w:tcPr>
+            <w:tcW w:w="3266" w:type="dxa"/>
+          </w:tcPr>
+          <w:p>
+            <w:pPr>
+              <w:spacing w:after="60"/>
+              <w:jc w:val="center"/>
               <w:rPr>
                 <w:rFonts w:ascii="Century Gothic" w:eastAsia="Century Gothic" w:hAnsi="Century Gothic" w:cs="Century Gothic"/>
                 <w:color w:val="548DD4"/>
@@ -1721,6 +1778,60 @@
                 <w:szCs w:val="18"/>
               </w:rPr>
             </w:pPr>
+            <w:r>
+              <w:rPr>
+                <w:rFonts w:ascii="Century Gothic" w:eastAsia="Century Gothic" w:hAnsi="Century Gothic" w:cs="Century Gothic"/>
+                <w:sz w:val="18"/>
+                <w:szCs w:val="18"/>
+              </w:rPr>
+              <w:t>Profesional de la salud</w:t>
+            </w:r>
+          </w:p>
+        </w:tc>
+        <w:tc>
+          <w:tcPr>
+            <w:tcW w:w="4437" w:type="dxa"/>
+          </w:tcPr>
+          <w:p>
+            <w:pPr>
+              <w:spacing w:after="60"/>
+              <w:rPr>
+                <w:rFonts w:ascii="Century Gothic" w:eastAsia="Century Gothic" w:hAnsi="Century Gothic" w:cs="Century Gothic"/>
+                <w:color w:val="548DD4"/>
+                <w:sz w:val="18"/>
+                <w:szCs w:val="18"/>
+              </w:rPr>
+            </w:pPr>
+          </w:p>
+        </w:tc>
+      </w:tr>
+      <w:tr>
+        <w:tc>
+          <w:tcPr>
+            <w:tcW w:w="1804" w:type="dxa"/>
+          </w:tcPr>
+          <w:p>
+            <w:pPr>
+              <w:spacing w:after="60"/>
+              <w:jc w:val="center"/>
+              <w:rPr>
+                <w:rFonts w:ascii="Century Gothic" w:eastAsia="Century Gothic" w:hAnsi="Century Gothic" w:cs="Century Gothic"/>
+                <w:b/>
+                <w:bCs/>
+                <w:sz w:val="18"/>
+                <w:szCs w:val="18"/>
+              </w:rPr>
+            </w:pPr>
+            <w:r>
+              <w:rPr>
+                <w:rFonts w:ascii="Century Gothic" w:eastAsia="Century Gothic" w:hAnsi="Century Gothic" w:cs="Century Gothic"/>
+                <w:b/>
+                <w:bCs/>
+                <w:sz w:val="18"/>
+                <w:szCs w:val="18"/>
+              </w:rPr>
+              <w:t>Pacientes</w:t>
+            </w:r>
           </w:p>
         </w:tc>
         <w:tc>
@@ -1730,6 +1841,70 @@
           <w:p>
             <w:pPr>
               <w:spacing w:after="60"/>
+              <w:jc w:val="center"/>
+              <w:rPr>
+                <w:rFonts w:ascii="Century Gothic" w:eastAsia="Century Gothic" w:hAnsi="Century Gothic" w:cs="Century Gothic"/>
+                <w:color w:val="548DD4"/>
+                <w:sz w:val="18"/>
+                <w:szCs w:val="18"/>
+              </w:rPr>
+            </w:pPr>
+          </w:p>
+        </w:tc>
+        <w:tc>
+          <w:tcPr>
+            <w:tcW w:w="4437" w:type="dxa"/>
+          </w:tcPr>
+          <w:p>
+            <w:pPr>
+              <w:spacing w:after="60"/>
+              <w:rPr>
+                <w:rFonts w:ascii="Century Gothic" w:eastAsia="Century Gothic" w:hAnsi="Century Gothic" w:cs="Century Gothic"/>
+                <w:color w:val="548DD4"/>
+                <w:sz w:val="18"/>
+                <w:szCs w:val="18"/>
+              </w:rPr>
+            </w:pPr>
+          </w:p>
+        </w:tc>
+      </w:tr>
+      <w:tr>
+        <w:tc>
+          <w:tcPr>
+            <w:tcW w:w="1804" w:type="dxa"/>
+          </w:tcPr>
+          <w:p>
+            <w:pPr>
+              <w:spacing w:after="60"/>
+              <w:jc w:val="center"/>
+              <w:rPr>
+                <w:rFonts w:ascii="Century Gothic" w:eastAsia="Century Gothic" w:hAnsi="Century Gothic" w:cs="Century Gothic"/>
+                <w:b/>
+                <w:bCs/>
+                <w:sz w:val="18"/>
+                <w:szCs w:val="18"/>
+              </w:rPr>
+            </w:pPr>
+            <w:r>
+              <w:rPr>
+                <w:rFonts w:ascii="Century Gothic" w:eastAsia="Century Gothic" w:hAnsi="Century Gothic" w:cs="Century Gothic"/>
+                <w:b/>
+                <w:bCs/>
+                <w:sz w:val="18"/>
+                <w:szCs w:val="18"/>
+              </w:rPr>
+              <w:t>Ministerio de Salud</w:t>
+            </w:r>
+          </w:p>
+        </w:tc>
+        <w:tc>
+          <w:tcPr>
+            <w:tcW w:w="3266" w:type="dxa"/>
+          </w:tcPr>
+          <w:p>
+            <w:pPr>
+              <w:spacing w:after="60"/>
+              <w:jc w:val="center"/>
               <w:rPr>
                 <w:rFonts w:ascii="Century Gothic" w:eastAsia="Century Gothic" w:hAnsi="Century Gothic" w:cs="Century Gothic"/>
                 <w:color w:val="548DD4"/>
@@ -1779,8 +1954,9 @@
         <w:rPr>
           <w:rFonts w:ascii="Century Gothic" w:eastAsia="Century Gothic" w:hAnsi="Century Gothic" w:cs="Century Gothic"/>
           <w:i/>
-          <w:color w:val="4F81BD"/>
-          <w:szCs w:val="22"/>
+          <w:color w:val="F79646"/>
+          <w:sz w:val="18"/>
+          <w:szCs w:val="18"/>
         </w:rPr>
       </w:pPr>
       <w:r>
@@ -1791,52 +1967,26 @@
           <w:szCs w:val="22"/>
         </w:rPr>
         <w:t>Canales de Comunicación</w:t>
-      </w:r>
-    </w:p>
-    <w:p>
-      <w:pPr>
-        <w:rPr>
-          <w:rFonts w:ascii="Century Gothic" w:eastAsia="Century Gothic" w:hAnsi="Century Gothic" w:cs="Century Gothic"/>
-          <w:i/>
-          <w:color w:val="F79646"/>
-          <w:sz w:val="18"/>
-          <w:szCs w:val="18"/>
-        </w:rPr>
-      </w:pPr>
-      <w:r>
-        <w:rPr>
-          <w:rFonts w:ascii="Century Gothic" w:eastAsia="Century Gothic" w:hAnsi="Century Gothic" w:cs="Century Gothic"/>
-          <w:i/>
-          <w:color w:val="F79646"/>
-          <w:sz w:val="18"/>
-          <w:szCs w:val="18"/>
-        </w:rPr>
-        <w:t>Especifique cómo será la comunicación del equipo sea presencial y/o virtual</w:t>
       </w:r>
     </w:p>
     <w:p/>
     <w:tbl>
       <w:tblPr>
-        <w:tblStyle w:val="a2"/>
+        <w:tblStyle w:val="Tablaconcuadrcula2-nfasis1"/>
         <w:tblW w:w="9507" w:type="dxa"/>
-        <w:tblBorders>
-          <w:top w:val="single" w:sz="4" w:space="0" w:color="BFBFBF"/>
-          <w:left w:val="single" w:sz="4" w:space="0" w:color="BFBFBF"/>
-          <w:bottom w:val="single" w:sz="4" w:space="0" w:color="BFBFBF"/>
-          <w:right w:val="single" w:sz="4" w:space="0" w:color="BFBFBF"/>
-          <w:insideH w:val="single" w:sz="4" w:space="0" w:color="BFBFBF"/>
-          <w:insideV w:val="single" w:sz="4" w:space="0" w:color="BFBFBF"/>
-        </w:tblBorders>
         <w:tblLayout w:type="fixed"/>
         <w:tblLook w:val="0400" w:firstRow="0" w:lastRow="0" w:firstColumn="0" w:lastColumn="0" w:noHBand="0" w:noVBand="1"/>
       </w:tblPr>
       <w:tblGrid>
         <w:gridCol w:w="2376"/>
         <w:gridCol w:w="2377"/>
-        <w:gridCol w:w="2377"/>
-        <w:gridCol w:w="2377"/>
+        <w:gridCol w:w="917"/>
+        <w:gridCol w:w="3837"/>
       </w:tblGrid>
       <w:tr>
+        <w:trPr>
+          <w:cnfStyle w:val="000000100000" w:firstRow="0" w:lastRow="0" w:firstColumn="0" w:lastColumn="0" w:oddVBand="0" w:evenVBand="0" w:oddHBand="1" w:evenHBand="0" w:firstRowFirstColumn="0" w:firstRowLastColumn="0" w:lastRowFirstColumn="0" w:lastRowLastColumn="0"/>
+        </w:trPr>
         <w:tc>
           <w:tcPr>
             <w:tcW w:w="2376" w:type="dxa"/>
@@ -1844,8 +1994,25 @@
           <w:p>
             <w:pPr>
               <w:jc w:val="center"/>
-            </w:pPr>
-            <w:r>
+              <w:rPr>
+                <w:b/>
+                <w:bCs/>
+              </w:rPr>
+            </w:pPr>
+          </w:p>
+          <w:p>
+            <w:pPr>
+              <w:jc w:val="center"/>
+              <w:rPr>
+                <w:b/>
+                <w:bCs/>
+              </w:rPr>
+            </w:pPr>
+            <w:r>
+              <w:rPr>
+                <w:b/>
+                <w:bCs/>
+              </w:rPr>
               <w:t>Dia</w:t>
             </w:r>
           </w:p>
@@ -1857,34 +2024,94 @@
           <w:p>
             <w:pPr>
               <w:jc w:val="center"/>
-            </w:pPr>
-            <w:r>
+              <w:rPr>
+                <w:b/>
+                <w:bCs/>
+              </w:rPr>
+            </w:pPr>
+          </w:p>
+          <w:p>
+            <w:pPr>
+              <w:jc w:val="center"/>
+              <w:rPr>
+                <w:b/>
+                <w:bCs/>
+              </w:rPr>
+            </w:pPr>
+            <w:r>
+              <w:rPr>
+                <w:b/>
+                <w:bCs/>
+              </w:rPr>
               <w:t>Hora</w:t>
             </w:r>
           </w:p>
         </w:tc>
         <w:tc>
           <w:tcPr>
-            <w:tcW w:w="2377" w:type="dxa"/>
-          </w:tcPr>
-          <w:p>
-            <w:pPr>
-              <w:jc w:val="center"/>
-            </w:pPr>
-            <w:r>
-              <w:t>Tipo (Virtual/Presencial)</w:t>
-            </w:r>
-          </w:p>
-        </w:tc>
-        <w:tc>
-          <w:tcPr>
-            <w:tcW w:w="2377" w:type="dxa"/>
-          </w:tcPr>
-          <w:p>
-            <w:pPr>
-              <w:jc w:val="center"/>
-            </w:pPr>
-            <w:r>
+            <w:tcW w:w="917" w:type="dxa"/>
+          </w:tcPr>
+          <w:p>
+            <w:pPr>
+              <w:jc w:val="center"/>
+              <w:rPr>
+                <w:b/>
+                <w:bCs/>
+              </w:rPr>
+            </w:pPr>
+          </w:p>
+          <w:p>
+            <w:pPr>
+              <w:jc w:val="center"/>
+              <w:rPr>
+                <w:b/>
+                <w:bCs/>
+              </w:rPr>
+            </w:pPr>
+            <w:r>
+              <w:rPr>
+                <w:b/>
+                <w:bCs/>
+              </w:rPr>
+              <w:t xml:space="preserve">Tipo </w:t>
+            </w:r>
+          </w:p>
+          <w:p>
+            <w:pPr>
+              <w:jc w:val="center"/>
+              <w:rPr>
+                <w:b/>
+                <w:bCs/>
+              </w:rPr>
+            </w:pPr>
+          </w:p>
+        </w:tc>
+        <w:tc>
+          <w:tcPr>
+            <w:tcW w:w="3837" w:type="dxa"/>
+          </w:tcPr>
+          <w:p>
+            <w:pPr>
+              <w:jc w:val="center"/>
+              <w:rPr>
+                <w:b/>
+                <w:bCs/>
+              </w:rPr>
+            </w:pPr>
+          </w:p>
+          <w:p>
+            <w:pPr>
+              <w:jc w:val="center"/>
+              <w:rPr>
+                <w:b/>
+                <w:bCs/>
+              </w:rPr>
+            </w:pPr>
+            <w:r>
+              <w:rPr>
+                <w:b/>
+                <w:bCs/>
+              </w:rPr>
               <w:t>Lugar</w:t>
             </w:r>
           </w:p>
@@ -1895,103 +2122,91 @@
           <w:tcPr>
             <w:tcW w:w="2376" w:type="dxa"/>
           </w:tcPr>
-          <w:p/>
+          <w:p>
+            <w:pPr>
+              <w:jc w:val="center"/>
+            </w:pPr>
+          </w:p>
+          <w:p>
+            <w:pPr>
+              <w:jc w:val="center"/>
+            </w:pPr>
+            <w:r>
+              <w:t>Jueves</w:t>
+            </w:r>
+          </w:p>
+          <w:p>
+            <w:pPr>
+              <w:jc w:val="center"/>
+            </w:pPr>
+          </w:p>
         </w:tc>
         <w:tc>
           <w:tcPr>
             <w:tcW w:w="2377" w:type="dxa"/>
           </w:tcPr>
-          <w:p/>
-        </w:tc>
-        <w:tc>
-          <w:tcPr>
-            <w:tcW w:w="2377" w:type="dxa"/>
-          </w:tcPr>
-          <w:p/>
-        </w:tc>
-        <w:tc>
-          <w:tcPr>
-            <w:tcW w:w="2377" w:type="dxa"/>
-          </w:tcPr>
-          <w:p/>
-        </w:tc>
-      </w:tr>
-      <w:tr>
-        <w:tc>
-          <w:tcPr>
-            <w:tcW w:w="2376" w:type="dxa"/>
-          </w:tcPr>
-          <w:p/>
-        </w:tc>
-        <w:tc>
-          <w:tcPr>
-            <w:tcW w:w="2377" w:type="dxa"/>
-          </w:tcPr>
-          <w:p/>
-        </w:tc>
-        <w:tc>
-          <w:tcPr>
-            <w:tcW w:w="2377" w:type="dxa"/>
-          </w:tcPr>
-          <w:p/>
-        </w:tc>
-        <w:tc>
-          <w:tcPr>
-            <w:tcW w:w="2377" w:type="dxa"/>
-          </w:tcPr>
-          <w:p/>
-        </w:tc>
-      </w:tr>
-      <w:tr>
-        <w:tc>
-          <w:tcPr>
-            <w:tcW w:w="2376" w:type="dxa"/>
-          </w:tcPr>
-          <w:p/>
-        </w:tc>
-        <w:tc>
-          <w:tcPr>
-            <w:tcW w:w="2377" w:type="dxa"/>
-          </w:tcPr>
-          <w:p/>
-        </w:tc>
-        <w:tc>
-          <w:tcPr>
-            <w:tcW w:w="2377" w:type="dxa"/>
-          </w:tcPr>
-          <w:p/>
-        </w:tc>
-        <w:tc>
-          <w:tcPr>
-            <w:tcW w:w="2377" w:type="dxa"/>
-          </w:tcPr>
-          <w:p/>
-        </w:tc>
-      </w:tr>
-      <w:tr>
-        <w:tc>
-          <w:tcPr>
-            <w:tcW w:w="2376" w:type="dxa"/>
-          </w:tcPr>
-          <w:p/>
-        </w:tc>
-        <w:tc>
-          <w:tcPr>
-            <w:tcW w:w="2377" w:type="dxa"/>
-          </w:tcPr>
-          <w:p/>
-        </w:tc>
-        <w:tc>
-          <w:tcPr>
-            <w:tcW w:w="2377" w:type="dxa"/>
-          </w:tcPr>
-          <w:p/>
-        </w:tc>
-        <w:tc>
-          <w:tcPr>
-            <w:tcW w:w="2377" w:type="dxa"/>
-          </w:tcPr>
-          <w:p/>
+          <w:p>
+            <w:pPr>
+              <w:jc w:val="center"/>
+            </w:pPr>
+          </w:p>
+          <w:p>
+            <w:pPr>
+              <w:jc w:val="center"/>
+            </w:pPr>
+            <w:r>
+              <w:t>12:00 pm – 12:30pm</w:t>
+            </w:r>
+          </w:p>
+        </w:tc>
+        <w:tc>
+          <w:tcPr>
+            <w:tcW w:w="917" w:type="dxa"/>
+          </w:tcPr>
+          <w:p>
+            <w:pPr>
+              <w:jc w:val="center"/>
+            </w:pPr>
+          </w:p>
+          <w:p>
+            <w:pPr>
+              <w:jc w:val="center"/>
+            </w:pPr>
+            <w:r>
+              <w:t>Virtual</w:t>
+            </w:r>
+          </w:p>
+        </w:tc>
+        <w:tc>
+          <w:tcPr>
+            <w:tcW w:w="3837" w:type="dxa"/>
+          </w:tcPr>
+          <w:p>
+            <w:pPr>
+              <w:jc w:val="center"/>
+            </w:pPr>
+          </w:p>
+          <w:p>
+            <w:pPr>
+              <w:jc w:val="center"/>
+              <w:rPr>
+                <w:rStyle w:val="Hipervnculo"/>
+              </w:rPr>
+            </w:pPr>
+            <w:hyperlink r:id="rId9" w:history="1">
+              <w:r>
+                <w:rPr>
+                  <w:rStyle w:val="Hipervnculo"/>
+                </w:rPr>
+                <w:t>https://meet.google.com/qmi-jpxp-vnf</w:t>
+              </w:r>
+            </w:hyperlink>
+          </w:p>
+          <w:p>
+            <w:pPr>
+              <w:jc w:val="center"/>
+            </w:pPr>
+          </w:p>
         </w:tc>
       </w:tr>
     </w:tbl>
@@ -1999,6 +2214,17 @@
       <w:pPr>
         <w:rPr>
           <w:rFonts w:ascii="Century Gothic" w:eastAsia="Century Gothic" w:hAnsi="Century Gothic" w:cs="Century Gothic"/>
+        </w:rPr>
+      </w:pPr>
+    </w:p>
+    <w:p>
+      <w:pPr>
+        <w:jc w:val="both"/>
+        <w:rPr>
+          <w:rFonts w:ascii="Century Gothic" w:eastAsia="Century Gothic" w:hAnsi="Century Gothic" w:cs="Century Gothic"/>
+          <w:color w:val="548DD4"/>
+          <w:sz w:val="18"/>
+          <w:szCs w:val="18"/>
         </w:rPr>
       </w:pPr>
     </w:p>
@@ -2129,6 +2355,7 @@
                 <w:sz w:val="18"/>
                 <w:szCs w:val="18"/>
               </w:rPr>
+              <w:lastRenderedPageBreak/>
               <w:t>PE-01 El problema de</w:t>
             </w:r>
           </w:p>
@@ -2658,16 +2885,7 @@
                 <w:sz w:val="18"/>
                 <w:szCs w:val="18"/>
               </w:rPr>
-              <w:t>A todos los actores del sistema: empresas generadoras de carga, empresas de logística de trasporte, conductores y clientes de la car</w:t>
-            </w:r>
-            <w:r>
-              <w:rPr>
-                <w:rFonts w:ascii="Century Gothic" w:eastAsia="Century Gothic" w:hAnsi="Century Gothic" w:cs="Century Gothic"/>
-                <w:color w:val="F79646"/>
-                <w:sz w:val="18"/>
-                <w:szCs w:val="18"/>
-              </w:rPr>
-              <w:t>ga.</w:t>
+              <w:t>A todos los actores del sistema: empresas generadoras de carga, empresas de logística de trasporte, conductores y clientes de la carga.</w:t>
             </w:r>
           </w:p>
         </w:tc>
@@ -3627,6 +3845,7 @@
                 <w:sz w:val="18"/>
                 <w:szCs w:val="18"/>
               </w:rPr>
+              <w:lastRenderedPageBreak/>
               <w:t>PE-05 El problema de</w:t>
             </w:r>
           </w:p>
@@ -4624,16 +4843,7 @@
                 <w:sz w:val="18"/>
                 <w:szCs w:val="18"/>
               </w:rPr>
-              <w:t>Incrementar la visibilidad y la trazabilidad en el transporte de</w:t>
-            </w:r>
-            <w:r>
-              <w:rPr>
-                <w:rFonts w:ascii="Century Gothic" w:eastAsia="Century Gothic" w:hAnsi="Century Gothic" w:cs="Century Gothic"/>
-                <w:color w:val="F79646"/>
-                <w:sz w:val="18"/>
-                <w:szCs w:val="18"/>
-              </w:rPr>
-              <w:t xml:space="preserve"> carga</w:t>
+              <w:t>Incrementar la visibilidad y la trazabilidad en el transporte de carga</w:t>
             </w:r>
           </w:p>
         </w:tc>
@@ -5068,6 +5278,7 @@
           <w:color w:val="4F81BD"/>
           <w:szCs w:val="22"/>
         </w:rPr>
+        <w:lastRenderedPageBreak/>
         <w:t>Funcionalidades Generales</w:t>
       </w:r>
     </w:p>
@@ -5323,16 +5534,64 @@
                 <w:sz w:val="20"/>
                 <w:szCs w:val="20"/>
               </w:rPr>
-              <w:t>El sistema debe permitir la solicitud de vehículos de acuerdo con las características de</w:t>
-            </w:r>
-            <w:r>
+              <w:t>El sistema debe permitir la solicitud de vehículos de acuerdo con las características deseadas</w:t>
+            </w:r>
+          </w:p>
+        </w:tc>
+        <w:tc>
+          <w:tcPr>
+            <w:tcW w:w="1808" w:type="dxa"/>
+          </w:tcPr>
+          <w:p>
+            <w:pPr>
+              <w:jc w:val="center"/>
+            </w:pPr>
+          </w:p>
+        </w:tc>
+        <w:tc>
+          <w:tcPr>
+            <w:tcW w:w="1940" w:type="dxa"/>
+          </w:tcPr>
+          <w:p>
+            <w:pPr>
+              <w:jc w:val="center"/>
+            </w:pPr>
+          </w:p>
+        </w:tc>
+      </w:tr>
+      <w:tr>
+        <w:tc>
+          <w:tcPr>
+            <w:tcW w:w="885" w:type="dxa"/>
+          </w:tcPr>
+          <w:p>
+            <w:r>
+              <w:t>RF-04</w:t>
+            </w:r>
+          </w:p>
+        </w:tc>
+        <w:tc>
+          <w:tcPr>
+            <w:tcW w:w="4648" w:type="dxa"/>
+          </w:tcPr>
+          <w:p>
+            <w:pPr>
+              <w:jc w:val="both"/>
               <w:rPr>
                 <w:rFonts w:ascii="Century Gothic" w:eastAsia="Century Gothic" w:hAnsi="Century Gothic" w:cs="Century Gothic"/>
                 <w:color w:val="F79646"/>
                 <w:sz w:val="20"/>
                 <w:szCs w:val="20"/>
               </w:rPr>
-              <w:t>seadas</w:t>
+            </w:pPr>
+            <w:r>
+              <w:rPr>
+                <w:rFonts w:ascii="Century Gothic" w:eastAsia="Century Gothic" w:hAnsi="Century Gothic" w:cs="Century Gothic"/>
+                <w:color w:val="F79646"/>
+                <w:sz w:val="20"/>
+                <w:szCs w:val="20"/>
+              </w:rPr>
+              <w:t>El sistema debe informar a los conductores los servicios que se les han asignado en una aplicación móvil</w:t>
             </w:r>
           </w:p>
         </w:tc>
@@ -5364,8 +5623,7 @@
           </w:tcPr>
           <w:p>
             <w:r>
-              <w:lastRenderedPageBreak/>
-              <w:t>RF-04</w:t>
+              <w:t>RF-05</w:t>
             </w:r>
           </w:p>
         </w:tc>
@@ -5390,7 +5648,7 @@
                 <w:sz w:val="20"/>
                 <w:szCs w:val="20"/>
               </w:rPr>
-              <w:t>El sistema debe informar a los conductores los servicios que se les han asignado en una aplicación móvil</w:t>
+              <w:t xml:space="preserve">El sistema debe permitir el reconocimiento biométrico para garantizar la seguridad en los procesos </w:t>
             </w:r>
           </w:p>
         </w:tc>
@@ -5422,7 +5680,7 @@
           </w:tcPr>
           <w:p>
             <w:r>
-              <w:t>RF-05</w:t>
+              <w:t>RF-06</w:t>
             </w:r>
           </w:p>
         </w:tc>
@@ -5447,7 +5705,7 @@
                 <w:sz w:val="20"/>
                 <w:szCs w:val="20"/>
               </w:rPr>
-              <w:t xml:space="preserve">El sistema debe permitir el reconocimiento biométrico para garantizar la seguridad en los procesos </w:t>
+              <w:t>El sistema debe permitir al generador de carga consultar información en tiempo real como: trazabilidad de sus productos y estados de entregas.</w:t>
             </w:r>
           </w:p>
         </w:tc>
@@ -5479,7 +5737,7 @@
           </w:tcPr>
           <w:p>
             <w:r>
-              <w:t>RF-06</w:t>
+              <w:t>RF-07</w:t>
             </w:r>
           </w:p>
         </w:tc>
@@ -5504,7 +5762,7 @@
                 <w:sz w:val="20"/>
                 <w:szCs w:val="20"/>
               </w:rPr>
-              <w:t>El sistema debe permitir al generador de carga consultar información en tiempo real como: trazabilidad de sus productos y estados de entregas.</w:t>
+              <w:t xml:space="preserve">El sistema debe realizar optimización de rutas </w:t>
             </w:r>
           </w:p>
         </w:tc>
@@ -5536,7 +5794,7 @@
           </w:tcPr>
           <w:p>
             <w:r>
-              <w:t>RF-07</w:t>
+              <w:t>RF-08</w:t>
             </w:r>
           </w:p>
         </w:tc>
@@ -5558,10 +5816,67 @@
               <w:rPr>
                 <w:rFonts w:ascii="Century Gothic" w:eastAsia="Century Gothic" w:hAnsi="Century Gothic" w:cs="Century Gothic"/>
                 <w:color w:val="F79646"/>
+                <w:sz w:val="18"/>
+                <w:szCs w:val="18"/>
+              </w:rPr>
+              <w:t>Mantener la cadena de suministros en una base de datos general y consolidada</w:t>
+            </w:r>
+          </w:p>
+        </w:tc>
+        <w:tc>
+          <w:tcPr>
+            <w:tcW w:w="1808" w:type="dxa"/>
+          </w:tcPr>
+          <w:p>
+            <w:pPr>
+              <w:jc w:val="center"/>
+            </w:pPr>
+          </w:p>
+        </w:tc>
+        <w:tc>
+          <w:tcPr>
+            <w:tcW w:w="1940" w:type="dxa"/>
+          </w:tcPr>
+          <w:p>
+            <w:pPr>
+              <w:jc w:val="center"/>
+            </w:pPr>
+          </w:p>
+        </w:tc>
+      </w:tr>
+      <w:tr>
+        <w:tc>
+          <w:tcPr>
+            <w:tcW w:w="885" w:type="dxa"/>
+          </w:tcPr>
+          <w:p>
+            <w:r>
+              <w:t>RF-09</w:t>
+            </w:r>
+          </w:p>
+        </w:tc>
+        <w:tc>
+          <w:tcPr>
+            <w:tcW w:w="4648" w:type="dxa"/>
+          </w:tcPr>
+          <w:p>
+            <w:pPr>
+              <w:jc w:val="both"/>
+              <w:rPr>
+                <w:rFonts w:ascii="Century Gothic" w:eastAsia="Century Gothic" w:hAnsi="Century Gothic" w:cs="Century Gothic"/>
+                <w:color w:val="F79646"/>
                 <w:sz w:val="20"/>
                 <w:szCs w:val="20"/>
               </w:rPr>
-              <w:t xml:space="preserve">El sistema debe realizar optimización de rutas </w:t>
+            </w:pPr>
+            <w:r>
+              <w:rPr>
+                <w:rFonts w:ascii="Century Gothic" w:eastAsia="Century Gothic" w:hAnsi="Century Gothic" w:cs="Century Gothic"/>
+                <w:color w:val="F79646"/>
+                <w:sz w:val="20"/>
+                <w:szCs w:val="20"/>
+              </w:rPr>
+              <w:t>El sistema debe permitir a las empresas generadoras de carga las características de las cargas que desean transportar de manera general por sus cargas y no una por una.</w:t>
             </w:r>
           </w:p>
         </w:tc>
@@ -5593,7 +5908,7 @@
           </w:tcPr>
           <w:p>
             <w:r>
-              <w:t>RF-08</w:t>
+              <w:t>RF-10</w:t>
             </w:r>
           </w:p>
         </w:tc>
@@ -5615,10 +5930,30 @@
               <w:rPr>
                 <w:rFonts w:ascii="Century Gothic" w:eastAsia="Century Gothic" w:hAnsi="Century Gothic" w:cs="Century Gothic"/>
                 <w:color w:val="F79646"/>
-                <w:sz w:val="18"/>
-                <w:szCs w:val="18"/>
-              </w:rPr>
-              <w:t>Mantener la cadena de suministros en una base de datos general y consolidada</w:t>
+                <w:sz w:val="20"/>
+                <w:szCs w:val="20"/>
+              </w:rPr>
+              <w:t xml:space="preserve">El sistema debe permitir </w:t>
+            </w:r>
+            <w:proofErr w:type="spellStart"/>
+            <w:r>
+              <w:rPr>
+                <w:rFonts w:ascii="Century Gothic" w:eastAsia="Century Gothic" w:hAnsi="Century Gothic" w:cs="Century Gothic"/>
+                <w:color w:val="F79646"/>
+                <w:sz w:val="20"/>
+                <w:szCs w:val="20"/>
+              </w:rPr>
+              <w:t>el</w:t>
+            </w:r>
+            <w:proofErr w:type="spellEnd"/>
+            <w:r>
+              <w:rPr>
+                <w:rFonts w:ascii="Century Gothic" w:eastAsia="Century Gothic" w:hAnsi="Century Gothic" w:cs="Century Gothic"/>
+                <w:color w:val="F79646"/>
+                <w:sz w:val="20"/>
+                <w:szCs w:val="20"/>
+              </w:rPr>
+              <w:t xml:space="preserve"> envió de mensajes de texto y correos electrónicos con información o alerta del proceso logístico (estado de la entrega/producto) </w:t>
             </w:r>
           </w:p>
         </w:tc>
@@ -5650,7 +5985,7 @@
           </w:tcPr>
           <w:p>
             <w:r>
-              <w:t>RF-09</w:t>
+              <w:t>RF-11</w:t>
             </w:r>
           </w:p>
         </w:tc>
@@ -5675,16 +6010,64 @@
                 <w:sz w:val="20"/>
                 <w:szCs w:val="20"/>
               </w:rPr>
-              <w:t>El sistema debe permitir a las empresas generadoras de carga las características de las cargas que desean t</w:t>
-            </w:r>
-            <w:r>
+              <w:t>El sistema debe calcular los tiempos de arribo de vehículos a sitios definidos</w:t>
+            </w:r>
+          </w:p>
+        </w:tc>
+        <w:tc>
+          <w:tcPr>
+            <w:tcW w:w="1808" w:type="dxa"/>
+          </w:tcPr>
+          <w:p>
+            <w:pPr>
+              <w:jc w:val="center"/>
+            </w:pPr>
+          </w:p>
+        </w:tc>
+        <w:tc>
+          <w:tcPr>
+            <w:tcW w:w="1940" w:type="dxa"/>
+          </w:tcPr>
+          <w:p>
+            <w:pPr>
+              <w:jc w:val="center"/>
+            </w:pPr>
+          </w:p>
+        </w:tc>
+      </w:tr>
+      <w:tr>
+        <w:tc>
+          <w:tcPr>
+            <w:tcW w:w="885" w:type="dxa"/>
+          </w:tcPr>
+          <w:p>
+            <w:r>
+              <w:t>RF-12</w:t>
+            </w:r>
+          </w:p>
+        </w:tc>
+        <w:tc>
+          <w:tcPr>
+            <w:tcW w:w="4648" w:type="dxa"/>
+          </w:tcPr>
+          <w:p>
+            <w:pPr>
+              <w:jc w:val="both"/>
               <w:rPr>
                 <w:rFonts w:ascii="Century Gothic" w:eastAsia="Century Gothic" w:hAnsi="Century Gothic" w:cs="Century Gothic"/>
                 <w:color w:val="F79646"/>
                 <w:sz w:val="20"/>
                 <w:szCs w:val="20"/>
               </w:rPr>
-              <w:t>ransportar de manera general por sus cargas y no una por una.</w:t>
+            </w:pPr>
+            <w:r>
+              <w:rPr>
+                <w:rFonts w:ascii="Century Gothic" w:eastAsia="Century Gothic" w:hAnsi="Century Gothic" w:cs="Century Gothic"/>
+                <w:color w:val="F79646"/>
+                <w:sz w:val="20"/>
+                <w:szCs w:val="20"/>
+              </w:rPr>
+              <w:t xml:space="preserve">El sistema debe manejar registro digital de documentos (fotos de facturas, recibos, etc.) </w:t>
             </w:r>
           </w:p>
         </w:tc>
@@ -5716,7 +6099,7 @@
           </w:tcPr>
           <w:p>
             <w:r>
-              <w:t>RF-10</w:t>
+              <w:t>RF-13</w:t>
             </w:r>
           </w:p>
         </w:tc>
@@ -5741,19 +6124,56 @@
                 <w:sz w:val="20"/>
                 <w:szCs w:val="20"/>
               </w:rPr>
-              <w:t xml:space="preserve">El sistema debe permitir </w:t>
-            </w:r>
-            <w:proofErr w:type="spellStart"/>
-            <w:r>
+              <w:t>El sistema debe permitir la consulta de conductores disponibles (fecha, tiempo y lugar)</w:t>
+            </w:r>
+          </w:p>
+        </w:tc>
+        <w:tc>
+          <w:tcPr>
+            <w:tcW w:w="1808" w:type="dxa"/>
+          </w:tcPr>
+          <w:p>
+            <w:pPr>
+              <w:jc w:val="center"/>
+            </w:pPr>
+          </w:p>
+        </w:tc>
+        <w:tc>
+          <w:tcPr>
+            <w:tcW w:w="1940" w:type="dxa"/>
+          </w:tcPr>
+          <w:p>
+            <w:pPr>
+              <w:jc w:val="center"/>
+            </w:pPr>
+          </w:p>
+        </w:tc>
+      </w:tr>
+      <w:tr>
+        <w:tc>
+          <w:tcPr>
+            <w:tcW w:w="885" w:type="dxa"/>
+          </w:tcPr>
+          <w:p>
+            <w:r>
+              <w:t>RF-14</w:t>
+            </w:r>
+          </w:p>
+        </w:tc>
+        <w:tc>
+          <w:tcPr>
+            <w:tcW w:w="4648" w:type="dxa"/>
+          </w:tcPr>
+          <w:p>
+            <w:pPr>
+              <w:jc w:val="both"/>
               <w:rPr>
                 <w:rFonts w:ascii="Century Gothic" w:eastAsia="Century Gothic" w:hAnsi="Century Gothic" w:cs="Century Gothic"/>
                 <w:color w:val="F79646"/>
                 <w:sz w:val="20"/>
                 <w:szCs w:val="20"/>
               </w:rPr>
-              <w:t>el</w:t>
-            </w:r>
-            <w:proofErr w:type="spellEnd"/>
+            </w:pPr>
             <w:r>
               <w:rPr>
                 <w:rFonts w:ascii="Century Gothic" w:eastAsia="Century Gothic" w:hAnsi="Century Gothic" w:cs="Century Gothic"/>
@@ -5761,7 +6181,7 @@
                 <w:sz w:val="20"/>
                 <w:szCs w:val="20"/>
               </w:rPr>
-              <w:t xml:space="preserve"> envió de mensajes de texto y correos electrónicos con información o alerta del proceso logístico (estado de la entrega/producto) </w:t>
+              <w:t>El sistema debe registrar información parametrizada de la carga que se desea enviar.</w:t>
             </w:r>
           </w:p>
         </w:tc>
@@ -5793,7 +6213,8 @@
           </w:tcPr>
           <w:p>
             <w:r>
-              <w:t>RF-11</w:t>
+              <w:lastRenderedPageBreak/>
+              <w:t>RF-15</w:t>
             </w:r>
           </w:p>
         </w:tc>
@@ -5804,12 +6225,63 @@
           <w:p>
             <w:pPr>
               <w:jc w:val="both"/>
+              <w:rPr>
+                <w:color w:val="F79646"/>
+              </w:rPr>
+            </w:pPr>
+            <w:r>
               <w:rPr>
                 <w:rFonts w:ascii="Century Gothic" w:eastAsia="Century Gothic" w:hAnsi="Century Gothic" w:cs="Century Gothic"/>
                 <w:color w:val="F79646"/>
                 <w:sz w:val="20"/>
                 <w:szCs w:val="20"/>
               </w:rPr>
+              <w:t>El sistema debe presentar una lista de empresas de transporte que puede llevar la carga de acuerdo con los parámetros dados</w:t>
+            </w:r>
+          </w:p>
+        </w:tc>
+        <w:tc>
+          <w:tcPr>
+            <w:tcW w:w="1808" w:type="dxa"/>
+          </w:tcPr>
+          <w:p>
+            <w:pPr>
+              <w:jc w:val="center"/>
+            </w:pPr>
+          </w:p>
+        </w:tc>
+        <w:tc>
+          <w:tcPr>
+            <w:tcW w:w="1940" w:type="dxa"/>
+          </w:tcPr>
+          <w:p>
+            <w:pPr>
+              <w:jc w:val="center"/>
+            </w:pPr>
+          </w:p>
+        </w:tc>
+      </w:tr>
+      <w:tr>
+        <w:tc>
+          <w:tcPr>
+            <w:tcW w:w="885" w:type="dxa"/>
+          </w:tcPr>
+          <w:p>
+            <w:r>
+              <w:t>RF-16</w:t>
+            </w:r>
+          </w:p>
+        </w:tc>
+        <w:tc>
+          <w:tcPr>
+            <w:tcW w:w="4648" w:type="dxa"/>
+          </w:tcPr>
+          <w:p>
+            <w:pPr>
+              <w:jc w:val="both"/>
+              <w:rPr>
+                <w:color w:val="F79646"/>
+              </w:rPr>
             </w:pPr>
             <w:r>
               <w:rPr>
@@ -5818,7 +6290,7 @@
                 <w:sz w:val="20"/>
                 <w:szCs w:val="20"/>
               </w:rPr>
-              <w:t>El sistema debe calcular los tiempos de arribo de vehículos a sitios definidos</w:t>
+              <w:t>El sistema debe permitir la selección de una empresa de transporte para llevar la carga</w:t>
             </w:r>
           </w:p>
         </w:tc>
@@ -5850,7 +6322,7 @@
           </w:tcPr>
           <w:p>
             <w:r>
-              <w:t>RF-12</w:t>
+              <w:t>RF-17</w:t>
             </w:r>
           </w:p>
         </w:tc>
@@ -5875,7 +6347,7 @@
                 <w:sz w:val="20"/>
                 <w:szCs w:val="20"/>
               </w:rPr>
-              <w:t xml:space="preserve">El sistema debe manejar registro digital de documentos (fotos de facturas, recibos, etc.) </w:t>
+              <w:t xml:space="preserve">El sistema debe permitir el ingreso de disponibilidad de transporte por parte de las empresas de transporte </w:t>
             </w:r>
           </w:p>
         </w:tc>
@@ -5907,7 +6379,7 @@
           </w:tcPr>
           <w:p>
             <w:r>
-              <w:t>RF-13</w:t>
+              <w:t>RF-18</w:t>
             </w:r>
           </w:p>
         </w:tc>
@@ -5932,16 +6404,64 @@
                 <w:sz w:val="20"/>
                 <w:szCs w:val="20"/>
               </w:rPr>
-              <w:t>El sistema debe permitir la consulta de conductores disponibles (fec</w:t>
-            </w:r>
-            <w:r>
+              <w:t>El sistema debe permitir el registro de empresas generadoras de carga</w:t>
+            </w:r>
+          </w:p>
+        </w:tc>
+        <w:tc>
+          <w:tcPr>
+            <w:tcW w:w="1808" w:type="dxa"/>
+          </w:tcPr>
+          <w:p>
+            <w:pPr>
+              <w:jc w:val="center"/>
+            </w:pPr>
+          </w:p>
+        </w:tc>
+        <w:tc>
+          <w:tcPr>
+            <w:tcW w:w="1940" w:type="dxa"/>
+          </w:tcPr>
+          <w:p>
+            <w:pPr>
+              <w:jc w:val="center"/>
+            </w:pPr>
+          </w:p>
+        </w:tc>
+      </w:tr>
+      <w:tr>
+        <w:tc>
+          <w:tcPr>
+            <w:tcW w:w="885" w:type="dxa"/>
+          </w:tcPr>
+          <w:p>
+            <w:r>
+              <w:t>RF-19</w:t>
+            </w:r>
+          </w:p>
+        </w:tc>
+        <w:tc>
+          <w:tcPr>
+            <w:tcW w:w="4648" w:type="dxa"/>
+          </w:tcPr>
+          <w:p>
+            <w:pPr>
+              <w:jc w:val="both"/>
               <w:rPr>
                 <w:rFonts w:ascii="Century Gothic" w:eastAsia="Century Gothic" w:hAnsi="Century Gothic" w:cs="Century Gothic"/>
                 <w:color w:val="F79646"/>
                 <w:sz w:val="20"/>
                 <w:szCs w:val="20"/>
               </w:rPr>
-              <w:t>ha, tiempo y lugar)</w:t>
+            </w:pPr>
+            <w:r>
+              <w:rPr>
+                <w:rFonts w:ascii="Century Gothic" w:eastAsia="Century Gothic" w:hAnsi="Century Gothic" w:cs="Century Gothic"/>
+                <w:color w:val="F79646"/>
+                <w:sz w:val="20"/>
+                <w:szCs w:val="20"/>
+              </w:rPr>
+              <w:t xml:space="preserve">El sistema debe permitir el registro de empresas de transporte </w:t>
             </w:r>
           </w:p>
         </w:tc>
@@ -5973,7 +6493,7 @@
           </w:tcPr>
           <w:p>
             <w:r>
-              <w:t>RF-14</w:t>
+              <w:t>RF-20</w:t>
             </w:r>
           </w:p>
         </w:tc>
@@ -5998,7 +6518,7 @@
                 <w:sz w:val="20"/>
                 <w:szCs w:val="20"/>
               </w:rPr>
-              <w:t>El sistema debe registrar información parametrizada de la carga que se desea enviar.</w:t>
+              <w:t>El sistema debe permitir el registro de clientes de la carga.</w:t>
             </w:r>
           </w:p>
         </w:tc>
@@ -6030,7 +6550,7 @@
           </w:tcPr>
           <w:p>
             <w:r>
-              <w:t>RF-15</w:t>
+              <w:t>RF-21</w:t>
             </w:r>
           </w:p>
         </w:tc>
@@ -6041,18 +6561,21 @@
           <w:p>
             <w:pPr>
               <w:jc w:val="both"/>
-              <w:rPr>
-                <w:color w:val="F79646"/>
-              </w:rPr>
-            </w:pPr>
-            <w:r>
               <w:rPr>
                 <w:rFonts w:ascii="Century Gothic" w:eastAsia="Century Gothic" w:hAnsi="Century Gothic" w:cs="Century Gothic"/>
                 <w:color w:val="F79646"/>
                 <w:sz w:val="20"/>
                 <w:szCs w:val="20"/>
               </w:rPr>
-              <w:t>El sistema debe presentar una lista de empresas de transporte que puede llevar la carga de acuerdo con los parámetros dados</w:t>
+            </w:pPr>
+            <w:r>
+              <w:rPr>
+                <w:rFonts w:ascii="Century Gothic" w:eastAsia="Century Gothic" w:hAnsi="Century Gothic" w:cs="Century Gothic"/>
+                <w:color w:val="F79646"/>
+                <w:sz w:val="20"/>
+                <w:szCs w:val="20"/>
+              </w:rPr>
+              <w:t>El sistema debe permitir el registro de conductores</w:t>
             </w:r>
           </w:p>
         </w:tc>
@@ -6084,355 +6607,6 @@
           </w:tcPr>
           <w:p>
             <w:r>
-              <w:t>RF-16</w:t>
-            </w:r>
-          </w:p>
-        </w:tc>
-        <w:tc>
-          <w:tcPr>
-            <w:tcW w:w="4648" w:type="dxa"/>
-          </w:tcPr>
-          <w:p>
-            <w:pPr>
-              <w:jc w:val="both"/>
-              <w:rPr>
-                <w:color w:val="F79646"/>
-              </w:rPr>
-            </w:pPr>
-            <w:r>
-              <w:rPr>
-                <w:rFonts w:ascii="Century Gothic" w:eastAsia="Century Gothic" w:hAnsi="Century Gothic" w:cs="Century Gothic"/>
-                <w:color w:val="F79646"/>
-                <w:sz w:val="20"/>
-                <w:szCs w:val="20"/>
-              </w:rPr>
-              <w:t>El sistema debe permitir la selección de una empresa de transporte para llevar la carga</w:t>
-            </w:r>
-          </w:p>
-        </w:tc>
-        <w:tc>
-          <w:tcPr>
-            <w:tcW w:w="1808" w:type="dxa"/>
-          </w:tcPr>
-          <w:p>
-            <w:pPr>
-              <w:jc w:val="center"/>
-            </w:pPr>
-          </w:p>
-        </w:tc>
-        <w:tc>
-          <w:tcPr>
-            <w:tcW w:w="1940" w:type="dxa"/>
-          </w:tcPr>
-          <w:p>
-            <w:pPr>
-              <w:jc w:val="center"/>
-            </w:pPr>
-          </w:p>
-        </w:tc>
-      </w:tr>
-      <w:tr>
-        <w:tc>
-          <w:tcPr>
-            <w:tcW w:w="885" w:type="dxa"/>
-          </w:tcPr>
-          <w:p>
-            <w:r>
-              <w:t>RF-17</w:t>
-            </w:r>
-          </w:p>
-        </w:tc>
-        <w:tc>
-          <w:tcPr>
-            <w:tcW w:w="4648" w:type="dxa"/>
-          </w:tcPr>
-          <w:p>
-            <w:pPr>
-              <w:jc w:val="both"/>
-              <w:rPr>
-                <w:rFonts w:ascii="Century Gothic" w:eastAsia="Century Gothic" w:hAnsi="Century Gothic" w:cs="Century Gothic"/>
-                <w:color w:val="F79646"/>
-                <w:sz w:val="20"/>
-                <w:szCs w:val="20"/>
-              </w:rPr>
-            </w:pPr>
-            <w:r>
-              <w:rPr>
-                <w:rFonts w:ascii="Century Gothic" w:eastAsia="Century Gothic" w:hAnsi="Century Gothic" w:cs="Century Gothic"/>
-                <w:color w:val="F79646"/>
-                <w:sz w:val="20"/>
-                <w:szCs w:val="20"/>
-              </w:rPr>
-              <w:t>El sistema debe permitir e</w:t>
-            </w:r>
-            <w:r>
-              <w:rPr>
-                <w:rFonts w:ascii="Century Gothic" w:eastAsia="Century Gothic" w:hAnsi="Century Gothic" w:cs="Century Gothic"/>
-                <w:color w:val="F79646"/>
-                <w:sz w:val="20"/>
-                <w:szCs w:val="20"/>
-              </w:rPr>
-              <w:t xml:space="preserve">l ingreso de disponibilidad de transporte por parte de las empresas de transporte </w:t>
-            </w:r>
-          </w:p>
-        </w:tc>
-        <w:tc>
-          <w:tcPr>
-            <w:tcW w:w="1808" w:type="dxa"/>
-          </w:tcPr>
-          <w:p>
-            <w:pPr>
-              <w:jc w:val="center"/>
-            </w:pPr>
-          </w:p>
-        </w:tc>
-        <w:tc>
-          <w:tcPr>
-            <w:tcW w:w="1940" w:type="dxa"/>
-          </w:tcPr>
-          <w:p>
-            <w:pPr>
-              <w:jc w:val="center"/>
-            </w:pPr>
-          </w:p>
-        </w:tc>
-      </w:tr>
-      <w:tr>
-        <w:tc>
-          <w:tcPr>
-            <w:tcW w:w="885" w:type="dxa"/>
-          </w:tcPr>
-          <w:p>
-            <w:r>
-              <w:t>RF-18</w:t>
-            </w:r>
-          </w:p>
-        </w:tc>
-        <w:tc>
-          <w:tcPr>
-            <w:tcW w:w="4648" w:type="dxa"/>
-          </w:tcPr>
-          <w:p>
-            <w:pPr>
-              <w:jc w:val="both"/>
-              <w:rPr>
-                <w:rFonts w:ascii="Century Gothic" w:eastAsia="Century Gothic" w:hAnsi="Century Gothic" w:cs="Century Gothic"/>
-                <w:color w:val="F79646"/>
-                <w:sz w:val="20"/>
-                <w:szCs w:val="20"/>
-              </w:rPr>
-            </w:pPr>
-            <w:r>
-              <w:rPr>
-                <w:rFonts w:ascii="Century Gothic" w:eastAsia="Century Gothic" w:hAnsi="Century Gothic" w:cs="Century Gothic"/>
-                <w:color w:val="F79646"/>
-                <w:sz w:val="20"/>
-                <w:szCs w:val="20"/>
-              </w:rPr>
-              <w:t>El sistema debe permitir el registro de empresas generadoras de carga</w:t>
-            </w:r>
-          </w:p>
-        </w:tc>
-        <w:tc>
-          <w:tcPr>
-            <w:tcW w:w="1808" w:type="dxa"/>
-          </w:tcPr>
-          <w:p>
-            <w:pPr>
-              <w:jc w:val="center"/>
-            </w:pPr>
-          </w:p>
-        </w:tc>
-        <w:tc>
-          <w:tcPr>
-            <w:tcW w:w="1940" w:type="dxa"/>
-          </w:tcPr>
-          <w:p>
-            <w:pPr>
-              <w:jc w:val="center"/>
-            </w:pPr>
-          </w:p>
-        </w:tc>
-      </w:tr>
-      <w:tr>
-        <w:tc>
-          <w:tcPr>
-            <w:tcW w:w="885" w:type="dxa"/>
-          </w:tcPr>
-          <w:p>
-            <w:r>
-              <w:t>RF-19</w:t>
-            </w:r>
-          </w:p>
-        </w:tc>
-        <w:tc>
-          <w:tcPr>
-            <w:tcW w:w="4648" w:type="dxa"/>
-          </w:tcPr>
-          <w:p>
-            <w:pPr>
-              <w:jc w:val="both"/>
-              <w:rPr>
-                <w:rFonts w:ascii="Century Gothic" w:eastAsia="Century Gothic" w:hAnsi="Century Gothic" w:cs="Century Gothic"/>
-                <w:color w:val="F79646"/>
-                <w:sz w:val="20"/>
-                <w:szCs w:val="20"/>
-              </w:rPr>
-            </w:pPr>
-            <w:r>
-              <w:rPr>
-                <w:rFonts w:ascii="Century Gothic" w:eastAsia="Century Gothic" w:hAnsi="Century Gothic" w:cs="Century Gothic"/>
-                <w:color w:val="F79646"/>
-                <w:sz w:val="20"/>
-                <w:szCs w:val="20"/>
-              </w:rPr>
-              <w:t xml:space="preserve">El sistema debe permitir el registro de empresas de transporte </w:t>
-            </w:r>
-          </w:p>
-        </w:tc>
-        <w:tc>
-          <w:tcPr>
-            <w:tcW w:w="1808" w:type="dxa"/>
-          </w:tcPr>
-          <w:p>
-            <w:pPr>
-              <w:jc w:val="center"/>
-            </w:pPr>
-          </w:p>
-        </w:tc>
-        <w:tc>
-          <w:tcPr>
-            <w:tcW w:w="1940" w:type="dxa"/>
-          </w:tcPr>
-          <w:p>
-            <w:pPr>
-              <w:jc w:val="center"/>
-            </w:pPr>
-          </w:p>
-        </w:tc>
-      </w:tr>
-      <w:tr>
-        <w:tc>
-          <w:tcPr>
-            <w:tcW w:w="885" w:type="dxa"/>
-          </w:tcPr>
-          <w:p>
-            <w:r>
-              <w:t>RF-20</w:t>
-            </w:r>
-          </w:p>
-        </w:tc>
-        <w:tc>
-          <w:tcPr>
-            <w:tcW w:w="4648" w:type="dxa"/>
-          </w:tcPr>
-          <w:p>
-            <w:pPr>
-              <w:jc w:val="both"/>
-              <w:rPr>
-                <w:rFonts w:ascii="Century Gothic" w:eastAsia="Century Gothic" w:hAnsi="Century Gothic" w:cs="Century Gothic"/>
-                <w:color w:val="F79646"/>
-                <w:sz w:val="20"/>
-                <w:szCs w:val="20"/>
-              </w:rPr>
-            </w:pPr>
-            <w:r>
-              <w:rPr>
-                <w:rFonts w:ascii="Century Gothic" w:eastAsia="Century Gothic" w:hAnsi="Century Gothic" w:cs="Century Gothic"/>
-                <w:color w:val="F79646"/>
-                <w:sz w:val="20"/>
-                <w:szCs w:val="20"/>
-              </w:rPr>
-              <w:t>El sistema debe permitir el registro de clientes de la carga.</w:t>
-            </w:r>
-          </w:p>
-        </w:tc>
-        <w:tc>
-          <w:tcPr>
-            <w:tcW w:w="1808" w:type="dxa"/>
-          </w:tcPr>
-          <w:p>
-            <w:pPr>
-              <w:jc w:val="center"/>
-            </w:pPr>
-          </w:p>
-        </w:tc>
-        <w:tc>
-          <w:tcPr>
-            <w:tcW w:w="1940" w:type="dxa"/>
-          </w:tcPr>
-          <w:p>
-            <w:pPr>
-              <w:jc w:val="center"/>
-            </w:pPr>
-          </w:p>
-        </w:tc>
-      </w:tr>
-      <w:tr>
-        <w:tc>
-          <w:tcPr>
-            <w:tcW w:w="885" w:type="dxa"/>
-          </w:tcPr>
-          <w:p>
-            <w:r>
-              <w:t>RF-21</w:t>
-            </w:r>
-          </w:p>
-        </w:tc>
-        <w:tc>
-          <w:tcPr>
-            <w:tcW w:w="4648" w:type="dxa"/>
-          </w:tcPr>
-          <w:p>
-            <w:pPr>
-              <w:jc w:val="both"/>
-              <w:rPr>
-                <w:rFonts w:ascii="Century Gothic" w:eastAsia="Century Gothic" w:hAnsi="Century Gothic" w:cs="Century Gothic"/>
-                <w:color w:val="F79646"/>
-                <w:sz w:val="20"/>
-                <w:szCs w:val="20"/>
-              </w:rPr>
-            </w:pPr>
-            <w:r>
-              <w:rPr>
-                <w:rFonts w:ascii="Century Gothic" w:eastAsia="Century Gothic" w:hAnsi="Century Gothic" w:cs="Century Gothic"/>
-                <w:color w:val="F79646"/>
-                <w:sz w:val="20"/>
-                <w:szCs w:val="20"/>
-              </w:rPr>
-              <w:t>El sistema debe permitir el registro de conductores</w:t>
-            </w:r>
-          </w:p>
-        </w:tc>
-        <w:tc>
-          <w:tcPr>
-            <w:tcW w:w="1808" w:type="dxa"/>
-          </w:tcPr>
-          <w:p>
-            <w:pPr>
-              <w:jc w:val="center"/>
-            </w:pPr>
-          </w:p>
-        </w:tc>
-        <w:tc>
-          <w:tcPr>
-            <w:tcW w:w="1940" w:type="dxa"/>
-          </w:tcPr>
-          <w:p>
-            <w:pPr>
-              <w:jc w:val="center"/>
-            </w:pPr>
-          </w:p>
-        </w:tc>
-      </w:tr>
-      <w:tr>
-        <w:tc>
-          <w:tcPr>
-            <w:tcW w:w="885" w:type="dxa"/>
-          </w:tcPr>
-          <w:p>
-            <w:r>
-              <w:lastRenderedPageBreak/>
               <w:t>RF-22</w:t>
             </w:r>
           </w:p>
@@ -7034,6 +7208,7 @@
               <w:jc w:val="center"/>
             </w:pPr>
             <w:r>
+              <w:lastRenderedPageBreak/>
               <w:t>RN-01</w:t>
             </w:r>
           </w:p>
@@ -7262,25 +7437,7 @@
           <w:color w:val="4F81BD"/>
           <w:szCs w:val="22"/>
         </w:rPr>
-        <w:t>Di</w:t>
-      </w:r>
-      <w:r>
-        <w:rPr>
-          <w:rFonts w:ascii="Century Gothic" w:eastAsia="Century Gothic" w:hAnsi="Century Gothic" w:cs="Century Gothic"/>
-          <w:i/>
-          <w:color w:val="4F81BD"/>
-          <w:szCs w:val="22"/>
-        </w:rPr>
-        <w:t>a</w:t>
-      </w:r>
-      <w:r>
-        <w:rPr>
-          <w:rFonts w:ascii="Century Gothic" w:eastAsia="Century Gothic" w:hAnsi="Century Gothic" w:cs="Century Gothic"/>
-          <w:i/>
-          <w:color w:val="4F81BD"/>
-          <w:szCs w:val="22"/>
-        </w:rPr>
-        <w:t>grama de Contexto</w:t>
+        <w:t>Diagrama de Contexto</w:t>
       </w:r>
     </w:p>
     <w:p>
@@ -7294,6 +7451,7 @@
           <w:rFonts w:ascii="Century Gothic" w:eastAsia="Century Gothic" w:hAnsi="Century Gothic" w:cs="Century Gothic"/>
           <w:noProof/>
         </w:rPr>
+        <w:lastRenderedPageBreak/>
         <w:drawing>
           <wp:inline distT="0" distB="0" distL="0" distR="0" wp14:anchorId="29AD4B38" wp14:editId="29AD4B39">
             <wp:extent cx="5925898" cy="4196198"/>
@@ -7308,7 +7466,7 @@
                     <pic:cNvPicPr preferRelativeResize="0"/>
                   </pic:nvPicPr>
                   <pic:blipFill>
-                    <a:blip r:embed="rId8"/>
+                    <a:blip r:embed="rId10"/>
                     <a:srcRect/>
                     <a:stretch>
                       <a:fillRect/>
@@ -7478,6 +7636,7 @@
         <w:rPr>
           <w:rFonts w:ascii="Century Gothic" w:eastAsia="Century Gothic" w:hAnsi="Century Gothic" w:cs="Century Gothic"/>
         </w:rPr>
+        <w:lastRenderedPageBreak/>
         <w:tab/>
       </w:r>
       <w:r>
@@ -7499,7 +7658,7 @@
                     <pic:cNvPicPr preferRelativeResize="0"/>
                   </pic:nvPicPr>
                   <pic:blipFill>
-                    <a:blip r:embed="rId9"/>
+                    <a:blip r:embed="rId11"/>
                     <a:srcRect/>
                     <a:stretch>
                       <a:fillRect/>
@@ -8114,7 +8273,7 @@
       </w:pPr>
     </w:p>
     <w:sectPr>
-      <w:headerReference w:type="default" r:id="rId10"/>
+      <w:headerReference w:type="default" r:id="rId12"/>
       <w:pgSz w:w="12240" w:h="15840"/>
       <w:pgMar w:top="1531" w:right="1418" w:bottom="1418" w:left="1531" w:header="851" w:footer="851" w:gutter="0"/>
       <w:pgNumType w:start="1"/>
@@ -8172,139 +8331,62 @@
       <w:rPr>
         <w:noProof/>
       </w:rPr>
-      <mc:AlternateContent>
-        <mc:Choice Requires="wps">
-          <w:drawing>
-            <wp:anchor distT="0" distB="0" distL="114300" distR="114300" simplePos="0" relativeHeight="251658240" behindDoc="0" locked="0" layoutInCell="1" hidden="0" allowOverlap="1" wp14:anchorId="29AD4B42" wp14:editId="29AD4B43">
-              <wp:simplePos x="0" y="0"/>
-              <wp:positionH relativeFrom="column">
-                <wp:posOffset>-393699</wp:posOffset>
-              </wp:positionH>
-              <wp:positionV relativeFrom="paragraph">
-                <wp:posOffset>38100</wp:posOffset>
-              </wp:positionV>
-              <wp:extent cx="819150" cy="771525"/>
-              <wp:effectExtent l="0" t="0" r="0" b="0"/>
-              <wp:wrapSquare wrapText="bothSides" distT="0" distB="0" distL="114300" distR="114300"/>
-              <wp:docPr id="224" name=""/>
-              <wp:cNvGraphicFramePr/>
-              <a:graphic xmlns:a="http://schemas.openxmlformats.org/drawingml/2006/main">
-                <a:graphicData uri="http://schemas.microsoft.com/office/word/2010/wordprocessingShape">
-                  <wps:wsp>
-                    <wps:cNvSpPr/>
-                    <wps:spPr>
-                      <a:xfrm>
-                        <a:off x="4941188" y="3399000"/>
-                        <a:ext cx="809625" cy="762000"/>
-                      </a:xfrm>
-                      <a:prstGeom prst="rect">
-                        <a:avLst/>
-                      </a:prstGeom>
-                      <a:solidFill>
-                        <a:schemeClr val="lt1"/>
-                      </a:solidFill>
-                      <a:ln w="9525" cap="flat" cmpd="sng">
-                        <a:solidFill>
-                          <a:srgbClr val="000000"/>
-                        </a:solidFill>
-                        <a:prstDash val="solid"/>
-                        <a:round/>
-                        <a:headEnd type="none" w="sm" len="sm"/>
-                        <a:tailEnd type="none" w="sm" len="sm"/>
-                      </a:ln>
-                    </wps:spPr>
-                    <wps:txbx>
-                      <w:txbxContent>
-                        <w:p>
-                          <w:pPr>
-                            <w:textDirection w:val="btLr"/>
-                          </w:pPr>
-                          <w:r>
-                            <w:rPr>
-                              <w:color w:val="000000"/>
-                            </w:rPr>
-                            <w:t xml:space="preserve">INSERTE </w:t>
-                          </w:r>
-                        </w:p>
-                        <w:p>
-                          <w:pPr>
-                            <w:textDirection w:val="btLr"/>
-                          </w:pPr>
-                          <w:r>
-                            <w:rPr>
-                              <w:color w:val="000000"/>
-                            </w:rPr>
-                            <w:t xml:space="preserve">EL LOGO </w:t>
-                          </w:r>
-                        </w:p>
-                        <w:p>
-                          <w:pPr>
-                            <w:textDirection w:val="btLr"/>
-                          </w:pPr>
-                          <w:r>
-                            <w:rPr>
-                              <w:color w:val="000000"/>
-                            </w:rPr>
-                            <w:t>DEL EQUIPO</w:t>
-                          </w:r>
-                        </w:p>
-                      </w:txbxContent>
-                    </wps:txbx>
-                    <wps:bodyPr spcFirstLastPara="1" wrap="square" lIns="91425" tIns="45700" rIns="91425" bIns="45700" anchor="t" anchorCtr="0">
-                      <a:noAutofit/>
-                    </wps:bodyPr>
-                  </wps:wsp>
-                </a:graphicData>
-              </a:graphic>
-            </wp:anchor>
-          </w:drawing>
-        </mc:Choice>
-        <mc:Fallback>
-          <w:pict>
-            <v:rect w14:anchorId="29AD4B42" id="_x0000_s1026" style="position:absolute;margin-left:-31pt;margin-top:3pt;width:64.5pt;height:60.75pt;z-index:251658240;visibility:visible;mso-wrap-style:square;mso-wrap-distance-left:9pt;mso-wrap-distance-top:0;mso-wrap-distance-right:9pt;mso-wrap-distance-bottom:0;mso-position-horizontal:absolute;mso-position-horizontal-relative:text;mso-position-vertical:absolute;mso-position-vertical-relative:text;v-text-anchor:top" o:gfxdata="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" fillcolor="white [3201]">
-              <v:stroke startarrowwidth="narrow" startarrowlength="short" endarrowwidth="narrow" endarrowlength="short" joinstyle="round"/>
-              <v:textbox inset="2.53958mm,1.2694mm,2.53958mm,1.2694mm">
-                <w:txbxContent>
-                  <w:p>
-                    <w:pPr>
-                      <w:textDirection w:val="btLr"/>
-                    </w:pPr>
-                    <w:r>
-                      <w:rPr>
-                        <w:color w:val="000000"/>
-                      </w:rPr>
-                      <w:t xml:space="preserve">INSERTE </w:t>
-                    </w:r>
-                  </w:p>
-                  <w:p>
-                    <w:pPr>
-                      <w:textDirection w:val="btLr"/>
-                    </w:pPr>
-                    <w:r>
-                      <w:rPr>
-                        <w:color w:val="000000"/>
-                      </w:rPr>
-                      <w:t xml:space="preserve">EL LOGO </w:t>
-                    </w:r>
-                  </w:p>
-                  <w:p>
-                    <w:pPr>
-                      <w:textDirection w:val="btLr"/>
-                    </w:pPr>
-                    <w:r>
-                      <w:rPr>
-                        <w:color w:val="000000"/>
-                      </w:rPr>
-                      <w:t>DEL EQUIPO</w:t>
-                    </w:r>
-                  </w:p>
-                </w:txbxContent>
-              </v:textbox>
-              <w10:wrap type="square"/>
-            </v:rect>
-          </w:pict>
-        </mc:Fallback>
-      </mc:AlternateContent>
+      <w:drawing>
+        <wp:anchor distT="0" distB="0" distL="114300" distR="114300" simplePos="0" relativeHeight="251660288" behindDoc="0" locked="0" layoutInCell="1" allowOverlap="1" wp14:anchorId="739C57DC" wp14:editId="27151295">
+          <wp:simplePos x="0" y="0"/>
+          <wp:positionH relativeFrom="column">
+            <wp:posOffset>-635</wp:posOffset>
+          </wp:positionH>
+          <wp:positionV relativeFrom="paragraph">
+            <wp:posOffset>-635</wp:posOffset>
+          </wp:positionV>
+          <wp:extent cx="1434846" cy="1003300"/>
+          <wp:effectExtent l="0" t="0" r="0" b="6350"/>
+          <wp:wrapSquare wrapText="bothSides"/>
+          <wp:docPr id="1" name="Imagen 1"/>
+          <wp:cNvGraphicFramePr>
+            <a:graphicFrameLocks xmlns:a="http://schemas.openxmlformats.org/drawingml/2006/main" noChangeAspect="1"/>
+          </wp:cNvGraphicFramePr>
+          <a:graphic xmlns:a="http://schemas.openxmlformats.org/drawingml/2006/main">
+            <a:graphicData uri="http://schemas.openxmlformats.org/drawingml/2006/picture">
+              <pic:pic xmlns:pic="http://schemas.openxmlformats.org/drawingml/2006/picture">
+                <pic:nvPicPr>
+                  <pic:cNvPr id="0" name="Picture 1"/>
+                  <pic:cNvPicPr>
+                    <a:picLocks noChangeAspect="1" noChangeArrowheads="1"/>
+                  </pic:cNvPicPr>
+                </pic:nvPicPr>
+                <pic:blipFill>
+                  <a:blip r:embed="rId1">
+                    <a:extLst>
+                      <a:ext uri="{28A0092B-C50C-407E-A947-70E740481C1C}">
+                        <a14:useLocalDpi xmlns:a14="http://schemas.microsoft.com/office/drawing/2010/main" val="0"/>
+                      </a:ext>
+                    </a:extLst>
+                  </a:blip>
+                  <a:srcRect/>
+                  <a:stretch>
+                    <a:fillRect/>
+                  </a:stretch>
+                </pic:blipFill>
+                <pic:spPr bwMode="auto">
+                  <a:xfrm>
+                    <a:off x="0" y="0"/>
+                    <a:ext cx="1434846" cy="1003300"/>
+                  </a:xfrm>
+                  <a:prstGeom prst="rect">
+                    <a:avLst/>
+                  </a:prstGeom>
+                  <a:noFill/>
+                  <a:ln>
+                    <a:noFill/>
+                  </a:ln>
+                </pic:spPr>
+              </pic:pic>
+            </a:graphicData>
+          </a:graphic>
+        </wp:anchor>
+      </w:drawing>
     </w:r>
   </w:p>
   <w:p>
@@ -8318,15 +8400,18 @@
   <w:p>
     <w:pPr>
       <w:spacing w:line="264" w:lineRule="auto"/>
+      <w:jc w:val="right"/>
+      <w:rPr>
+        <w:b/>
+        <w:bCs/>
+      </w:rPr>
     </w:pPr>
     <w:r>
-      <w:tab/>
-    </w:r>
-    <w:r>
       <w:rPr>
-        <w:color w:val="FF0000"/>
+        <w:b/>
+        <w:bCs/>
       </w:rPr>
-      <w:t>Nombre del Equipo</w:t>
+      <w:t>UpsCloud</w:t>
     </w:r>
   </w:p>
   <w:p>
@@ -8346,7 +8431,7 @@
       <mc:AlternateContent>
         <mc:Choice Requires="wps">
           <w:drawing>
-            <wp:anchor distT="0" distB="0" distL="114300" distR="114300" simplePos="0" relativeHeight="251659264" behindDoc="0" locked="0" layoutInCell="1" hidden="0" allowOverlap="1" wp14:anchorId="29AD4B44" wp14:editId="29AD4B45">
+            <wp:anchor distT="0" distB="0" distL="114300" distR="114300" simplePos="0" relativeHeight="251659264" behindDoc="1" locked="0" layoutInCell="1" hidden="0" allowOverlap="1" wp14:anchorId="29AD4B44" wp14:editId="62E3E24E">
               <wp:simplePos x="0" y="0"/>
               <wp:positionH relativeFrom="page">
                 <wp:align>center</wp:align>
@@ -8355,9 +8440,9 @@
                 <wp:align>center</wp:align>
               </wp:positionV>
               <wp:extent cx="7392035" cy="9571355"/>
-              <wp:effectExtent l="0" t="0" r="0" b="0"/>
+              <wp:effectExtent l="0" t="0" r="18415" b="10795"/>
               <wp:wrapNone/>
-              <wp:docPr id="223" name=""/>
+              <wp:docPr id="223" name="Rectángulo 223"/>
               <wp:cNvGraphicFramePr/>
               <a:graphic xmlns:a="http://schemas.openxmlformats.org/drawingml/2006/main">
                 <a:graphicData uri="http://schemas.microsoft.com/office/word/2010/wordprocessingShape">
@@ -8402,7 +8487,7 @@
         </mc:Choice>
         <mc:Fallback>
           <w:pict>
-            <v:rect w14:anchorId="29AD4B44" id="_x0000_s1027" style="position:absolute;margin-left:0;margin-top:0;width:582.05pt;height:753.65pt;z-index:251659264;visibility:visible;mso-wrap-style:square;mso-wrap-distance-left:9pt;mso-wrap-distance-top:0;mso-wrap-distance-right:9pt;mso-wrap-distance-bottom:0;mso-position-horizontal:center;mso-position-horizontal-relative:page;mso-position-vertical:center;mso-position-vertical-relative:page;v-text-anchor:middle" o:gfxdata="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" filled="f" strokecolor="#938953" strokeweight="1.25pt">
+            <v:rect w14:anchorId="29AD4B44" id="Rectángulo 223" o:spid="_x0000_s1026" style="position:absolute;margin-left:0;margin-top:0;width:582.05pt;height:753.65pt;z-index:-251657216;visibility:visible;mso-wrap-style:square;mso-wrap-distance-left:9pt;mso-wrap-distance-top:0;mso-wrap-distance-right:9pt;mso-wrap-distance-bottom:0;mso-position-horizontal:center;mso-position-horizontal-relative:page;mso-position-vertical:center;mso-position-vertical-relative:page;v-text-anchor:middle" o:gfxdata="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" filled="f" strokecolor="#938953" strokeweight="1.25pt">
               <v:stroke startarrowwidth="narrow" startarrowlength="short" endarrowwidth="narrow" endarrowlength="short" joinstyle="round"/>
               <v:textbox inset="2.53958mm,2.53958mm,2.53958mm,2.53958mm">
                 <w:txbxContent>
@@ -8475,7 +8560,7 @@
     <w:lvl w:ilvl="2">
       <w:start w:val="1"/>
       <w:numFmt w:val="decimal"/>
-      <w:pStyle w:val="Heading3"/>
+      <w:pStyle w:val="Ttulo3"/>
       <w:lvlText w:val="%3."/>
       <w:lvlJc w:val="left"/>
       <w:pPr>
@@ -8488,7 +8573,7 @@
     <w:lvl w:ilvl="3">
       <w:start w:val="1"/>
       <w:numFmt w:val="decimal"/>
-      <w:pStyle w:val="Heading4"/>
+      <w:pStyle w:val="Ttulo4"/>
       <w:lvlText w:val="%4."/>
       <w:lvlJc w:val="left"/>
       <w:pPr>
@@ -8501,7 +8586,7 @@
     <w:lvl w:ilvl="4">
       <w:start w:val="1"/>
       <w:numFmt w:val="decimal"/>
-      <w:pStyle w:val="Heading5"/>
+      <w:pStyle w:val="Ttulo5"/>
       <w:lvlText w:val="%5."/>
       <w:lvlJc w:val="left"/>
       <w:pPr>
@@ -8514,7 +8599,7 @@
     <w:lvl w:ilvl="5">
       <w:start w:val="1"/>
       <w:numFmt w:val="decimal"/>
-      <w:pStyle w:val="Heading6"/>
+      <w:pStyle w:val="Ttulo6"/>
       <w:lvlText w:val="%6."/>
       <w:lvlJc w:val="left"/>
       <w:pPr>
@@ -8527,7 +8612,7 @@
     <w:lvl w:ilvl="6">
       <w:start w:val="1"/>
       <w:numFmt w:val="decimal"/>
-      <w:pStyle w:val="Heading7"/>
+      <w:pStyle w:val="Ttulo7"/>
       <w:lvlText w:val="%7."/>
       <w:lvlJc w:val="left"/>
       <w:pPr>
@@ -8540,7 +8625,7 @@
     <w:lvl w:ilvl="7">
       <w:start w:val="1"/>
       <w:numFmt w:val="decimal"/>
-      <w:pStyle w:val="Heading8"/>
+      <w:pStyle w:val="Ttulo8"/>
       <w:lvlText w:val="%8."/>
       <w:lvlJc w:val="left"/>
       <w:pPr>
@@ -8553,7 +8638,7 @@
     <w:lvl w:ilvl="8">
       <w:start w:val="1"/>
       <w:numFmt w:val="decimal"/>
-      <w:pStyle w:val="Heading9"/>
+      <w:pStyle w:val="Ttulo9"/>
       <w:lvlText w:val="%9."/>
       <w:lvlJc w:val="left"/>
       <w:pPr>
@@ -8970,11 +9055,11 @@
       <w:lang w:eastAsia="es-ES"/>
     </w:rPr>
   </w:style>
-  <w:style w:type="paragraph" w:styleId="Heading1">
+  <w:style w:type="paragraph" w:styleId="Ttulo1">
     <w:name w:val="heading 1"/>
     <w:basedOn w:val="Normal"/>
     <w:next w:val="Normal"/>
-    <w:link w:val="Heading1Char"/>
+    <w:link w:val="Ttulo1Car"/>
     <w:uiPriority w:val="9"/>
     <w:qFormat/>
     <w:rsid w:val="006167D9"/>
@@ -8991,13 +9076,12 @@
       <w:szCs w:val="28"/>
     </w:rPr>
   </w:style>
-  <w:style w:type="paragraph" w:styleId="Heading2">
+  <w:style w:type="paragraph" w:styleId="Ttulo2">
     <w:name w:val="heading 2"/>
     <w:basedOn w:val="Normal"/>
     <w:next w:val="Normal"/>
-    <w:link w:val="Heading2Char"/>
+    <w:link w:val="Ttulo2Car"/>
     <w:uiPriority w:val="9"/>
-    <w:semiHidden/>
     <w:unhideWhenUsed/>
     <w:qFormat/>
     <w:rsid w:val="00EB4792"/>
@@ -9014,7 +9098,7 @@
       <w:sz w:val="24"/>
     </w:rPr>
   </w:style>
-  <w:style w:type="paragraph" w:styleId="Heading3">
+  <w:style w:type="paragraph" w:styleId="Ttulo3">
     <w:name w:val="heading 3"/>
     <w:basedOn w:val="Normal"/>
     <w:next w:val="Normal"/>
@@ -9039,7 +9123,7 @@
       <w:szCs w:val="26"/>
     </w:rPr>
   </w:style>
-  <w:style w:type="paragraph" w:styleId="Heading4">
+  <w:style w:type="paragraph" w:styleId="Ttulo4">
     <w:name w:val="heading 4"/>
     <w:basedOn w:val="Normal"/>
     <w:next w:val="Normal"/>
@@ -9065,7 +9149,7 @@
       <w:szCs w:val="28"/>
     </w:rPr>
   </w:style>
-  <w:style w:type="paragraph" w:styleId="Heading5">
+  <w:style w:type="paragraph" w:styleId="Ttulo5">
     <w:name w:val="heading 5"/>
     <w:basedOn w:val="Normal"/>
     <w:next w:val="Normal"/>
@@ -9091,7 +9175,7 @@
       <w:szCs w:val="26"/>
     </w:rPr>
   </w:style>
-  <w:style w:type="paragraph" w:styleId="Heading6">
+  <w:style w:type="paragraph" w:styleId="Ttulo6">
     <w:name w:val="heading 6"/>
     <w:basedOn w:val="Normal"/>
     <w:next w:val="Normal"/>
@@ -9115,7 +9199,7 @@
       <w:szCs w:val="22"/>
     </w:rPr>
   </w:style>
-  <w:style w:type="paragraph" w:styleId="Heading7">
+  <w:style w:type="paragraph" w:styleId="Ttulo7">
     <w:name w:val="heading 7"/>
     <w:basedOn w:val="Normal"/>
     <w:next w:val="Normal"/>
@@ -9134,7 +9218,7 @@
       <w:sz w:val="24"/>
     </w:rPr>
   </w:style>
-  <w:style w:type="paragraph" w:styleId="Heading8">
+  <w:style w:type="paragraph" w:styleId="Ttulo8">
     <w:name w:val="heading 8"/>
     <w:basedOn w:val="Normal"/>
     <w:next w:val="Normal"/>
@@ -9155,7 +9239,7 @@
       <w:sz w:val="24"/>
     </w:rPr>
   </w:style>
-  <w:style w:type="paragraph" w:styleId="Heading9">
+  <w:style w:type="paragraph" w:styleId="Ttulo9">
     <w:name w:val="heading 9"/>
     <w:basedOn w:val="Normal"/>
     <w:next w:val="Normal"/>
@@ -9173,13 +9257,13 @@
       <w:szCs w:val="22"/>
     </w:rPr>
   </w:style>
-  <w:style w:type="character" w:default="1" w:styleId="DefaultParagraphFont">
+  <w:style w:type="character" w:default="1" w:styleId="Fuentedeprrafopredeter">
     <w:name w:val="Default Paragraph Font"/>
     <w:uiPriority w:val="1"/>
     <w:semiHidden/>
     <w:unhideWhenUsed/>
   </w:style>
-  <w:style w:type="table" w:default="1" w:styleId="TableNormal">
+  <w:style w:type="table" w:default="1" w:styleId="Tablanormal">
     <w:name w:val="Normal Table"/>
     <w:uiPriority w:val="99"/>
     <w:semiHidden/>
@@ -9194,13 +9278,13 @@
       </w:tblCellMar>
     </w:tblPr>
   </w:style>
-  <w:style w:type="numbering" w:default="1" w:styleId="NoList">
+  <w:style w:type="numbering" w:default="1" w:styleId="Sinlista">
     <w:name w:val="No List"/>
     <w:uiPriority w:val="99"/>
     <w:semiHidden/>
     <w:unhideWhenUsed/>
   </w:style>
-  <w:style w:type="paragraph" w:styleId="Title">
+  <w:style w:type="paragraph" w:styleId="Ttulo">
     <w:name w:val="Title"/>
     <w:basedOn w:val="Normal"/>
     <w:next w:val="Normal"/>
@@ -9217,9 +9301,9 @@
       <w:szCs w:val="72"/>
     </w:rPr>
   </w:style>
-  <w:style w:type="table" w:styleId="TableGrid">
+  <w:style w:type="table" w:styleId="Tablaconcuadrcula">
     <w:name w:val="Table Grid"/>
-    <w:basedOn w:val="TableNormal"/>
+    <w:basedOn w:val="Tablanormal"/>
     <w:rsid w:val="00AA727E"/>
     <w:tblPr>
       <w:tblBorders>
@@ -9232,7 +9316,7 @@
       </w:tblBorders>
     </w:tblPr>
   </w:style>
-  <w:style w:type="paragraph" w:styleId="TOC1">
+  <w:style w:type="paragraph" w:styleId="TDC1">
     <w:name w:val="toc 1"/>
     <w:basedOn w:val="Normal"/>
     <w:next w:val="Normal"/>
@@ -9251,7 +9335,7 @@
       <w:u w:val="single"/>
     </w:rPr>
   </w:style>
-  <w:style w:type="paragraph" w:styleId="TOC2">
+  <w:style w:type="paragraph" w:styleId="TDC2">
     <w:name w:val="toc 2"/>
     <w:basedOn w:val="Normal"/>
     <w:next w:val="Normal"/>
@@ -9266,7 +9350,7 @@
       <w:szCs w:val="22"/>
     </w:rPr>
   </w:style>
-  <w:style w:type="paragraph" w:styleId="TOC3">
+  <w:style w:type="paragraph" w:styleId="TDC3">
     <w:name w:val="toc 3"/>
     <w:basedOn w:val="Normal"/>
     <w:next w:val="Normal"/>
@@ -9279,7 +9363,7 @@
       <w:szCs w:val="22"/>
     </w:rPr>
   </w:style>
-  <w:style w:type="paragraph" w:styleId="TOC4">
+  <w:style w:type="paragraph" w:styleId="TDC4">
     <w:name w:val="toc 4"/>
     <w:basedOn w:val="Normal"/>
     <w:next w:val="Normal"/>
@@ -9291,7 +9375,7 @@
       <w:szCs w:val="22"/>
     </w:rPr>
   </w:style>
-  <w:style w:type="paragraph" w:styleId="TOC5">
+  <w:style w:type="paragraph" w:styleId="TDC5">
     <w:name w:val="toc 5"/>
     <w:basedOn w:val="Normal"/>
     <w:next w:val="Normal"/>
@@ -9303,7 +9387,7 @@
       <w:szCs w:val="22"/>
     </w:rPr>
   </w:style>
-  <w:style w:type="paragraph" w:styleId="TOC6">
+  <w:style w:type="paragraph" w:styleId="TDC6">
     <w:name w:val="toc 6"/>
     <w:basedOn w:val="Normal"/>
     <w:next w:val="Normal"/>
@@ -9315,7 +9399,7 @@
       <w:szCs w:val="22"/>
     </w:rPr>
   </w:style>
-  <w:style w:type="paragraph" w:styleId="TOC7">
+  <w:style w:type="paragraph" w:styleId="TDC7">
     <w:name w:val="toc 7"/>
     <w:basedOn w:val="Normal"/>
     <w:next w:val="Normal"/>
@@ -9327,7 +9411,7 @@
       <w:szCs w:val="22"/>
     </w:rPr>
   </w:style>
-  <w:style w:type="paragraph" w:styleId="TOC8">
+  <w:style w:type="paragraph" w:styleId="TDC8">
     <w:name w:val="toc 8"/>
     <w:basedOn w:val="Normal"/>
     <w:next w:val="Normal"/>
@@ -9339,7 +9423,7 @@
       <w:szCs w:val="22"/>
     </w:rPr>
   </w:style>
-  <w:style w:type="paragraph" w:styleId="TOC9">
+  <w:style w:type="paragraph" w:styleId="TDC9">
     <w:name w:val="toc 9"/>
     <w:basedOn w:val="Normal"/>
     <w:next w:val="Normal"/>
@@ -9351,7 +9435,7 @@
       <w:szCs w:val="22"/>
     </w:rPr>
   </w:style>
-  <w:style w:type="character" w:styleId="Hyperlink">
+  <w:style w:type="character" w:styleId="Hipervnculo">
     <w:name w:val="Hyperlink"/>
     <w:uiPriority w:val="99"/>
     <w:rsid w:val="00AA727E"/>
@@ -9360,7 +9444,7 @@
       <w:u w:val="single"/>
     </w:rPr>
   </w:style>
-  <w:style w:type="paragraph" w:styleId="Header">
+  <w:style w:type="paragraph" w:styleId="Encabezado">
     <w:name w:val="header"/>
     <w:basedOn w:val="Normal"/>
     <w:rsid w:val="002C39B5"/>
@@ -9371,7 +9455,7 @@
       </w:tabs>
     </w:pPr>
   </w:style>
-  <w:style w:type="paragraph" w:styleId="Footer">
+  <w:style w:type="paragraph" w:styleId="Piedepgina">
     <w:name w:val="footer"/>
     <w:basedOn w:val="Normal"/>
     <w:rsid w:val="002C39B5"/>
@@ -9382,15 +9466,15 @@
       </w:tabs>
     </w:pPr>
   </w:style>
-  <w:style w:type="character" w:styleId="PageNumber">
+  <w:style w:type="character" w:styleId="Nmerodepgina">
     <w:name w:val="page number"/>
-    <w:basedOn w:val="DefaultParagraphFont"/>
+    <w:basedOn w:val="Fuentedeprrafopredeter"/>
     <w:rsid w:val="002C39B5"/>
   </w:style>
-  <w:style w:type="paragraph" w:styleId="BalloonText">
+  <w:style w:type="paragraph" w:styleId="Textodeglobo">
     <w:name w:val="Balloon Text"/>
     <w:basedOn w:val="Normal"/>
-    <w:link w:val="BalloonTextChar"/>
+    <w:link w:val="TextodegloboCar"/>
     <w:rsid w:val="004B4B7D"/>
     <w:rPr>
       <w:rFonts w:ascii="Tahoma" w:hAnsi="Tahoma" w:cs="Tahoma"/>
@@ -9398,9 +9482,9 @@
       <w:szCs w:val="16"/>
     </w:rPr>
   </w:style>
-  <w:style w:type="character" w:customStyle="1" w:styleId="BalloonTextChar">
-    <w:name w:val="Balloon Text Char"/>
-    <w:link w:val="BalloonText"/>
+  <w:style w:type="character" w:customStyle="1" w:styleId="TextodegloboCar">
+    <w:name w:val="Texto de globo Car"/>
+    <w:link w:val="Textodeglobo"/>
     <w:rsid w:val="004B4B7D"/>
     <w:rPr>
       <w:rFonts w:ascii="Tahoma" w:hAnsi="Tahoma" w:cs="Tahoma"/>
@@ -9440,10 +9524,10 @@
       <w:lang w:val="en-US" w:eastAsia="es-CO" w:bidi="en-US"/>
     </w:rPr>
   </w:style>
-  <w:style w:type="character" w:customStyle="1" w:styleId="Heading1Char">
-    <w:name w:val="Heading 1 Char"/>
-    <w:basedOn w:val="DefaultParagraphFont"/>
-    <w:link w:val="Heading1"/>
+  <w:style w:type="character" w:customStyle="1" w:styleId="Ttulo1Car">
+    <w:name w:val="Título 1 Car"/>
+    <w:basedOn w:val="Fuentedeprrafopredeter"/>
+    <w:link w:val="Ttulo1"/>
     <w:rsid w:val="00891897"/>
     <w:rPr>
       <w:rFonts w:ascii="Arial" w:hAnsi="Arial" w:cs="Arial"/>
@@ -9455,10 +9539,10 @@
       <w:lang w:val="es-ES" w:eastAsia="es-ES"/>
     </w:rPr>
   </w:style>
-  <w:style w:type="character" w:customStyle="1" w:styleId="Heading2Char">
-    <w:name w:val="Heading 2 Char"/>
-    <w:basedOn w:val="DefaultParagraphFont"/>
-    <w:link w:val="Heading2"/>
+  <w:style w:type="character" w:customStyle="1" w:styleId="Ttulo2Car">
+    <w:name w:val="Título 2 Car"/>
+    <w:basedOn w:val="Fuentedeprrafopredeter"/>
+    <w:link w:val="Ttulo2"/>
     <w:rsid w:val="00891897"/>
     <w:rPr>
       <w:rFonts w:ascii="Arial" w:hAnsi="Arial" w:cs="Arial"/>
@@ -9471,9 +9555,9 @@
       <w:lang w:val="es-ES" w:eastAsia="es-ES"/>
     </w:rPr>
   </w:style>
-  <w:style w:type="paragraph" w:styleId="TOCHeading">
+  <w:style w:type="paragraph" w:styleId="TtuloTDC">
     <w:name w:val="TOC Heading"/>
-    <w:basedOn w:val="Heading1"/>
+    <w:basedOn w:val="Ttulo1"/>
     <w:next w:val="Normal"/>
     <w:uiPriority w:val="39"/>
     <w:semiHidden/>
@@ -9491,35 +9575,35 @@
       <w:kern w:val="0"/>
     </w:rPr>
   </w:style>
-  <w:style w:type="paragraph" w:styleId="FootnoteText">
+  <w:style w:type="paragraph" w:styleId="Textonotapie">
     <w:name w:val="footnote text"/>
     <w:basedOn w:val="Normal"/>
-    <w:link w:val="FootnoteTextChar"/>
+    <w:link w:val="TextonotapieCar"/>
     <w:rsid w:val="006577A0"/>
     <w:rPr>
       <w:sz w:val="20"/>
       <w:szCs w:val="20"/>
     </w:rPr>
   </w:style>
-  <w:style w:type="character" w:customStyle="1" w:styleId="FootnoteTextChar">
-    <w:name w:val="Footnote Text Char"/>
-    <w:basedOn w:val="DefaultParagraphFont"/>
-    <w:link w:val="FootnoteText"/>
+  <w:style w:type="character" w:customStyle="1" w:styleId="TextonotapieCar">
+    <w:name w:val="Texto nota pie Car"/>
+    <w:basedOn w:val="Fuentedeprrafopredeter"/>
+    <w:link w:val="Textonotapie"/>
     <w:rsid w:val="006577A0"/>
     <w:rPr>
       <w:rFonts w:ascii="Arial" w:hAnsi="Arial"/>
       <w:lang w:val="es-ES" w:eastAsia="es-ES"/>
     </w:rPr>
   </w:style>
-  <w:style w:type="character" w:styleId="FootnoteReference">
+  <w:style w:type="character" w:styleId="Refdenotaalpie">
     <w:name w:val="footnote reference"/>
-    <w:basedOn w:val="DefaultParagraphFont"/>
+    <w:basedOn w:val="Fuentedeprrafopredeter"/>
     <w:rsid w:val="006577A0"/>
     <w:rPr>
       <w:vertAlign w:val="superscript"/>
     </w:rPr>
   </w:style>
-  <w:style w:type="paragraph" w:styleId="ListParagraph">
+  <w:style w:type="paragraph" w:styleId="Prrafodelista">
     <w:name w:val="List Paragraph"/>
     <w:basedOn w:val="Normal"/>
     <w:uiPriority w:val="34"/>
@@ -9543,9 +9627,9 @@
       <w:sz w:val="24"/>
     </w:rPr>
   </w:style>
-  <w:style w:type="character" w:styleId="UnresolvedMention">
+  <w:style w:type="character" w:styleId="Mencinsinresolver">
     <w:name w:val="Unresolved Mention"/>
-    <w:basedOn w:val="DefaultParagraphFont"/>
+    <w:basedOn w:val="Fuentedeprrafopredeter"/>
     <w:uiPriority w:val="99"/>
     <w:semiHidden/>
     <w:unhideWhenUsed/>
@@ -9555,11 +9639,11 @@
       <w:shd w:val="clear" w:color="auto" w:fill="E6E6E6"/>
     </w:rPr>
   </w:style>
-  <w:style w:type="paragraph" w:styleId="IntenseQuote">
+  <w:style w:type="paragraph" w:styleId="Citadestacada">
     <w:name w:val="Intense Quote"/>
     <w:basedOn w:val="Normal"/>
     <w:next w:val="Normal"/>
-    <w:link w:val="IntenseQuoteChar"/>
+    <w:link w:val="CitadestacadaCar"/>
     <w:uiPriority w:val="30"/>
     <w:qFormat/>
     <w:rsid w:val="006E0953"/>
@@ -9578,10 +9662,10 @@
       <w:color w:val="4F81BD" w:themeColor="accent1"/>
     </w:rPr>
   </w:style>
-  <w:style w:type="character" w:customStyle="1" w:styleId="IntenseQuoteChar">
-    <w:name w:val="Intense Quote Char"/>
-    <w:basedOn w:val="DefaultParagraphFont"/>
-    <w:link w:val="IntenseQuote"/>
+  <w:style w:type="character" w:customStyle="1" w:styleId="CitadestacadaCar">
+    <w:name w:val="Cita destacada Car"/>
+    <w:basedOn w:val="Fuentedeprrafopredeter"/>
+    <w:link w:val="Citadestacada"/>
     <w:uiPriority w:val="30"/>
     <w:rsid w:val="006E0953"/>
     <w:rPr>
@@ -9594,11 +9678,11 @@
       <w:lang w:val="es-ES" w:eastAsia="es-ES"/>
     </w:rPr>
   </w:style>
-  <w:style w:type="paragraph" w:styleId="Subtitle">
+  <w:style w:type="paragraph" w:styleId="Subttulo">
     <w:name w:val="Subtitle"/>
     <w:basedOn w:val="Normal"/>
     <w:next w:val="Normal"/>
-    <w:link w:val="SubtitleChar"/>
+    <w:link w:val="SubttuloCar"/>
     <w:uiPriority w:val="11"/>
     <w:qFormat/>
     <w:pPr>
@@ -9609,10 +9693,10 @@
       <w:color w:val="5A5A5A"/>
     </w:rPr>
   </w:style>
-  <w:style w:type="character" w:customStyle="1" w:styleId="SubtitleChar">
-    <w:name w:val="Subtitle Char"/>
-    <w:basedOn w:val="DefaultParagraphFont"/>
-    <w:link w:val="Subtitle"/>
+  <w:style w:type="character" w:customStyle="1" w:styleId="SubttuloCar">
+    <w:name w:val="Subtítulo Car"/>
+    <w:basedOn w:val="Fuentedeprrafopredeter"/>
+    <w:link w:val="Subttulo"/>
     <w:rsid w:val="00A83192"/>
     <w:rPr>
       <w:rFonts w:asciiTheme="minorHAnsi" w:eastAsiaTheme="minorEastAsia" w:hAnsiTheme="minorHAnsi" w:cstheme="minorBidi"/>
@@ -9623,9 +9707,9 @@
       <w:lang w:val="es-ES" w:eastAsia="es-ES"/>
     </w:rPr>
   </w:style>
-  <w:style w:type="character" w:styleId="Emphasis">
+  <w:style w:type="character" w:styleId="nfasis">
     <w:name w:val="Emphasis"/>
-    <w:basedOn w:val="DefaultParagraphFont"/>
+    <w:basedOn w:val="Fuentedeprrafopredeter"/>
     <w:qFormat/>
     <w:rsid w:val="00907CB7"/>
     <w:rPr>
@@ -9633,9 +9717,9 @@
       <w:iCs/>
     </w:rPr>
   </w:style>
-  <w:style w:type="character" w:styleId="SubtleReference">
+  <w:style w:type="character" w:styleId="Referenciasutil">
     <w:name w:val="Subtle Reference"/>
-    <w:basedOn w:val="DefaultParagraphFont"/>
+    <w:basedOn w:val="Fuentedeprrafopredeter"/>
     <w:uiPriority w:val="31"/>
     <w:qFormat/>
     <w:rsid w:val="007D1E21"/>
@@ -9644,11 +9728,11 @@
       <w:color w:val="5A5A5A" w:themeColor="text1" w:themeTint="A5"/>
     </w:rPr>
   </w:style>
-  <w:style w:type="paragraph" w:styleId="Quote">
+  <w:style w:type="paragraph" w:styleId="Cita">
     <w:name w:val="Quote"/>
     <w:basedOn w:val="Normal"/>
     <w:next w:val="Normal"/>
-    <w:link w:val="QuoteChar"/>
+    <w:link w:val="CitaCar"/>
     <w:uiPriority w:val="29"/>
     <w:qFormat/>
     <w:rsid w:val="00C10D5A"/>
@@ -9663,10 +9747,10 @@
       <w:color w:val="404040" w:themeColor="text1" w:themeTint="BF"/>
     </w:rPr>
   </w:style>
-  <w:style w:type="character" w:customStyle="1" w:styleId="QuoteChar">
-    <w:name w:val="Quote Char"/>
-    <w:basedOn w:val="DefaultParagraphFont"/>
-    <w:link w:val="Quote"/>
+  <w:style w:type="character" w:customStyle="1" w:styleId="CitaCar">
+    <w:name w:val="Cita Car"/>
+    <w:basedOn w:val="Fuentedeprrafopredeter"/>
+    <w:link w:val="Cita"/>
     <w:uiPriority w:val="29"/>
     <w:rsid w:val="00C10D5A"/>
     <w:rPr>
@@ -9679,9 +9763,9 @@
       <w:lang w:val="es-ES" w:eastAsia="es-ES"/>
     </w:rPr>
   </w:style>
-  <w:style w:type="character" w:styleId="IntenseEmphasis">
+  <w:style w:type="character" w:styleId="nfasisintenso">
     <w:name w:val="Intense Emphasis"/>
-    <w:basedOn w:val="DefaultParagraphFont"/>
+    <w:basedOn w:val="Fuentedeprrafopredeter"/>
     <w:uiPriority w:val="21"/>
     <w:qFormat/>
     <w:rsid w:val="00C10D5A"/>
@@ -9691,9 +9775,9 @@
       <w:color w:val="4F81BD" w:themeColor="accent1"/>
     </w:rPr>
   </w:style>
-  <w:style w:type="character" w:styleId="SubtleEmphasis">
+  <w:style w:type="character" w:styleId="nfasissutil">
     <w:name w:val="Subtle Emphasis"/>
-    <w:basedOn w:val="DefaultParagraphFont"/>
+    <w:basedOn w:val="Fuentedeprrafopredeter"/>
     <w:uiPriority w:val="19"/>
     <w:qFormat/>
     <w:rsid w:val="00C260F9"/>
@@ -9703,10 +9787,10 @@
       <w:color w:val="404040" w:themeColor="text1" w:themeTint="BF"/>
     </w:rPr>
   </w:style>
-  <w:style w:type="paragraph" w:styleId="BodyText">
+  <w:style w:type="paragraph" w:styleId="Textoindependiente">
     <w:name w:val="Body Text"/>
     <w:basedOn w:val="Normal"/>
-    <w:link w:val="BodyTextChar"/>
+    <w:link w:val="TextoindependienteCar"/>
     <w:semiHidden/>
     <w:rsid w:val="00597321"/>
     <w:pPr>
@@ -9722,10 +9806,10 @@
       <w:lang w:val="en-US" w:eastAsia="en-US"/>
     </w:rPr>
   </w:style>
-  <w:style w:type="character" w:customStyle="1" w:styleId="BodyTextChar">
-    <w:name w:val="Body Text Char"/>
-    <w:basedOn w:val="DefaultParagraphFont"/>
-    <w:link w:val="BodyText"/>
+  <w:style w:type="character" w:customStyle="1" w:styleId="TextoindependienteCar">
+    <w:name w:val="Texto independiente Car"/>
+    <w:basedOn w:val="Fuentedeprrafopredeter"/>
+    <w:link w:val="Textoindependiente"/>
     <w:semiHidden/>
     <w:rsid w:val="00597321"/>
     <w:rPr>
@@ -9735,7 +9819,7 @@
   <w:style w:type="paragraph" w:customStyle="1" w:styleId="InfoBlue">
     <w:name w:val="InfoBlue"/>
     <w:basedOn w:val="Normal"/>
-    <w:next w:val="BodyText"/>
+    <w:next w:val="Textoindependiente"/>
     <w:autoRedefine/>
     <w:rsid w:val="00597321"/>
     <w:pPr>
@@ -9768,9 +9852,9 @@
       <w:szCs w:val="24"/>
     </w:rPr>
   </w:style>
-  <w:style w:type="table" w:styleId="PlainTable1">
+  <w:style w:type="table" w:styleId="Tablanormal1">
     <w:name w:val="Plain Table 1"/>
-    <w:basedOn w:val="TableNormal"/>
+    <w:basedOn w:val="Tablanormal"/>
     <w:uiPriority w:val="41"/>
     <w:rsid w:val="00296D5D"/>
     <w:tblPr>
@@ -9829,7 +9913,7 @@
     </w:tblStylePr>
   </w:style>
   <w:style w:type="table" w:customStyle="1" w:styleId="a">
-    <w:basedOn w:val="TableNormal"/>
+    <w:basedOn w:val="Tablanormal"/>
     <w:tblPr>
       <w:tblStyleRowBandSize w:val="1"/>
       <w:tblStyleColBandSize w:val="1"/>
@@ -9840,7 +9924,7 @@
     </w:tblPr>
   </w:style>
   <w:style w:type="table" w:customStyle="1" w:styleId="a0">
-    <w:basedOn w:val="TableNormal"/>
+    <w:basedOn w:val="Tablanormal"/>
     <w:tblPr>
       <w:tblStyleRowBandSize w:val="1"/>
       <w:tblStyleColBandSize w:val="1"/>
@@ -9851,7 +9935,7 @@
     </w:tblPr>
   </w:style>
   <w:style w:type="table" w:customStyle="1" w:styleId="a1">
-    <w:basedOn w:val="TableNormal"/>
+    <w:basedOn w:val="Tablanormal"/>
     <w:tblPr>
       <w:tblStyleRowBandSize w:val="1"/>
       <w:tblStyleColBandSize w:val="1"/>
@@ -9862,14 +9946,14 @@
     </w:tblPr>
   </w:style>
   <w:style w:type="table" w:customStyle="1" w:styleId="a2">
-    <w:basedOn w:val="TableNormal"/>
+    <w:basedOn w:val="Tablanormal"/>
     <w:tblPr>
       <w:tblStyleRowBandSize w:val="1"/>
       <w:tblStyleColBandSize w:val="1"/>
     </w:tblPr>
   </w:style>
   <w:style w:type="table" w:customStyle="1" w:styleId="a3">
-    <w:basedOn w:val="TableNormal"/>
+    <w:basedOn w:val="Tablanormal"/>
     <w:tblPr>
       <w:tblStyleRowBandSize w:val="1"/>
       <w:tblStyleColBandSize w:val="1"/>
@@ -9880,7 +9964,7 @@
     </w:tblPr>
   </w:style>
   <w:style w:type="table" w:customStyle="1" w:styleId="a4">
-    <w:basedOn w:val="TableNormal"/>
+    <w:basedOn w:val="Tablanormal"/>
     <w:tblPr>
       <w:tblStyleRowBandSize w:val="1"/>
       <w:tblStyleColBandSize w:val="1"/>
@@ -9891,7 +9975,7 @@
     </w:tblPr>
   </w:style>
   <w:style w:type="table" w:customStyle="1" w:styleId="a5">
-    <w:basedOn w:val="TableNormal"/>
+    <w:basedOn w:val="Tablanormal"/>
     <w:tblPr>
       <w:tblStyleRowBandSize w:val="1"/>
       <w:tblStyleColBandSize w:val="1"/>
@@ -9902,7 +9986,7 @@
     </w:tblPr>
   </w:style>
   <w:style w:type="table" w:customStyle="1" w:styleId="a6">
-    <w:basedOn w:val="TableNormal"/>
+    <w:basedOn w:val="Tablanormal"/>
     <w:tblPr>
       <w:tblStyleRowBandSize w:val="1"/>
       <w:tblStyleColBandSize w:val="1"/>
@@ -9913,7 +9997,7 @@
     </w:tblPr>
   </w:style>
   <w:style w:type="table" w:customStyle="1" w:styleId="a7">
-    <w:basedOn w:val="TableNormal"/>
+    <w:basedOn w:val="Tablanormal"/>
     <w:tblPr>
       <w:tblStyleRowBandSize w:val="1"/>
       <w:tblStyleColBandSize w:val="1"/>
@@ -9924,7 +10008,7 @@
     </w:tblPr>
   </w:style>
   <w:style w:type="table" w:customStyle="1" w:styleId="a8">
-    <w:basedOn w:val="TableNormal"/>
+    <w:basedOn w:val="Tablanormal"/>
     <w:tblPr>
       <w:tblStyleRowBandSize w:val="1"/>
       <w:tblStyleColBandSize w:val="1"/>
@@ -9935,7 +10019,7 @@
     </w:tblPr>
   </w:style>
   <w:style w:type="table" w:customStyle="1" w:styleId="a9">
-    <w:basedOn w:val="TableNormal"/>
+    <w:basedOn w:val="Tablanormal"/>
     <w:tblPr>
       <w:tblStyleRowBandSize w:val="1"/>
       <w:tblStyleColBandSize w:val="1"/>
@@ -9946,7 +10030,7 @@
     </w:tblPr>
   </w:style>
   <w:style w:type="table" w:customStyle="1" w:styleId="aa">
-    <w:basedOn w:val="TableNormal"/>
+    <w:basedOn w:val="Tablanormal"/>
     <w:tblPr>
       <w:tblStyleRowBandSize w:val="1"/>
       <w:tblStyleColBandSize w:val="1"/>
@@ -9957,7 +10041,7 @@
     </w:tblPr>
   </w:style>
   <w:style w:type="table" w:customStyle="1" w:styleId="ab">
-    <w:basedOn w:val="TableNormal"/>
+    <w:basedOn w:val="Tablanormal"/>
     <w:tblPr>
       <w:tblStyleRowBandSize w:val="1"/>
       <w:tblStyleColBandSize w:val="1"/>
@@ -9968,7 +10052,7 @@
     </w:tblPr>
   </w:style>
   <w:style w:type="table" w:customStyle="1" w:styleId="ac">
-    <w:basedOn w:val="TableNormal"/>
+    <w:basedOn w:val="Tablanormal"/>
     <w:tblPr>
       <w:tblStyleRowBandSize w:val="1"/>
       <w:tblStyleColBandSize w:val="1"/>
@@ -9979,7 +10063,7 @@
     </w:tblPr>
   </w:style>
   <w:style w:type="table" w:customStyle="1" w:styleId="ad">
-    <w:basedOn w:val="TableNormal"/>
+    <w:basedOn w:val="Tablanormal"/>
     <w:tblPr>
       <w:tblStyleRowBandSize w:val="1"/>
       <w:tblStyleColBandSize w:val="1"/>
@@ -10020,6 +10104,78 @@
       <w:tblPr/>
       <w:tcPr>
         <w:shd w:val="clear" w:color="auto" w:fill="F2F2F2"/>
+      </w:tcPr>
+    </w:tblStylePr>
+  </w:style>
+  <w:style w:type="table" w:styleId="Tablaconcuadrcula2-nfasis1">
+    <w:name w:val="Grid Table 2 Accent 1"/>
+    <w:basedOn w:val="Tablanormal"/>
+    <w:uiPriority w:val="47"/>
+    <w:rsid w:val="00570047"/>
+    <w:tblPr>
+      <w:tblStyleRowBandSize w:val="1"/>
+      <w:tblStyleColBandSize w:val="1"/>
+      <w:tblBorders>
+        <w:top w:val="single" w:sz="2" w:space="0" w:color="95B3D7" w:themeColor="accent1" w:themeTint="99"/>
+        <w:bottom w:val="single" w:sz="2" w:space="0" w:color="95B3D7" w:themeColor="accent1" w:themeTint="99"/>
+        <w:insideH w:val="single" w:sz="2" w:space="0" w:color="95B3D7" w:themeColor="accent1" w:themeTint="99"/>
+        <w:insideV w:val="single" w:sz="2" w:space="0" w:color="95B3D7" w:themeColor="accent1" w:themeTint="99"/>
+      </w:tblBorders>
+    </w:tblPr>
+    <w:tblStylePr w:type="firstRow">
+      <w:rPr>
+        <w:b/>
+        <w:bCs/>
+      </w:rPr>
+      <w:tblPr/>
+      <w:tcPr>
+        <w:tcBorders>
+          <w:top w:val="nil"/>
+          <w:bottom w:val="single" w:sz="12" w:space="0" w:color="95B3D7" w:themeColor="accent1" w:themeTint="99"/>
+          <w:insideH w:val="nil"/>
+          <w:insideV w:val="nil"/>
+        </w:tcBorders>
+        <w:shd w:val="clear" w:color="auto" w:fill="FFFFFF" w:themeFill="background1"/>
+      </w:tcPr>
+    </w:tblStylePr>
+    <w:tblStylePr w:type="lastRow">
+      <w:rPr>
+        <w:b/>
+        <w:bCs/>
+      </w:rPr>
+      <w:tblPr/>
+      <w:tcPr>
+        <w:tcBorders>
+          <w:top w:val="double" w:sz="2" w:space="0" w:color="95B3D7" w:themeColor="accent1" w:themeTint="99"/>
+          <w:bottom w:val="nil"/>
+          <w:insideH w:val="nil"/>
+          <w:insideV w:val="nil"/>
+        </w:tcBorders>
+        <w:shd w:val="clear" w:color="auto" w:fill="FFFFFF" w:themeFill="background1"/>
+      </w:tcPr>
+    </w:tblStylePr>
+    <w:tblStylePr w:type="firstCol">
+      <w:rPr>
+        <w:b/>
+        <w:bCs/>
+      </w:rPr>
+    </w:tblStylePr>
+    <w:tblStylePr w:type="lastCol">
+      <w:rPr>
+        <w:b/>
+        <w:bCs/>
+      </w:rPr>
+    </w:tblStylePr>
+    <w:tblStylePr w:type="band1Vert">
+      <w:tblPr/>
+      <w:tcPr>
+        <w:shd w:val="clear" w:color="auto" w:fill="DBE5F1" w:themeFill="accent1" w:themeFillTint="33"/>
+      </w:tcPr>
+    </w:tblStylePr>
+    <w:tblStylePr w:type="band1Horz">
+      <w:tblPr/>
+      <w:tcPr>
+        <w:shd w:val="clear" w:color="auto" w:fill="DBE5F1" w:themeFill="accent1" w:themeFillTint="33"/>
       </w:tcPr>
     </w:tblStylePr>
   </w:style>
@@ -10320,8 +10476,8 @@
 <file path=customXml/itemProps1.xml><?xml version="1.0" encoding="utf-8"?>
 <ds:datastoreItem xmlns:ds="http://schemas.openxmlformats.org/officeDocument/2006/customXml" ds:itemID="{11111111-1234-1234-1234-123412341234}">
   <ds:schemaRefs>
+    <ds:schemaRef ds:uri="http://customooxmlschemas.google.com/"/>
     <ds:schemaRef ds:uri="http://schemas.openxmlformats.org/officeDocument/2006/relationships"/>
-    <ds:schemaRef ds:uri="http://customooxmlschemas.google.com/"/>
   </ds:schemaRefs>
 </ds:datastoreItem>
 </file>
</xml_diff>